<commit_message>
Add class diagram to  document
</commit_message>
<xml_diff>
--- a/documents/Пискарёв_ПЗ_Диплом.docx
+++ b/documents/Пискарёв_ПЗ_Диплом.docx
@@ -199,6 +199,11 @@
     <w:p>
       <w:pPr>
         <w:pStyle w:val="a4"/>
+        <w:numPr>
+          <w:ilvl w:val="0"/>
+          <w:numId w:val="5"/>
+        </w:numPr>
+        <w:ind w:left="0" w:firstLine="709"/>
         <w:rPr>
           <w:rFonts w:cs="Times New Roman"/>
         </w:rPr>
@@ -207,8 +212,55 @@
         <w:rPr>
           <w:rFonts w:cs="Times New Roman"/>
         </w:rPr>
-        <w:t>8 Обновить структуру клиентской части, после того как допишу приложение</w:t>
-      </w:r>
+        <w:t>Обновить структуру клиентской части, после того как допишу приложение</w:t>
+      </w:r>
+    </w:p>
+    <w:p>
+      <w:pPr>
+        <w:pStyle w:val="a4"/>
+        <w:numPr>
+          <w:ilvl w:val="0"/>
+          <w:numId w:val="5"/>
+        </w:numPr>
+        <w:ind w:left="0" w:firstLine="709"/>
+        <w:rPr>
+          <w:rFonts w:cs="Times New Roman"/>
+        </w:rPr>
+      </w:pPr>
+      <w:r>
+        <w:rPr>
+          <w:rFonts w:cs="Times New Roman"/>
+        </w:rPr>
+        <w:t>Обновить диаграммы классов</w:t>
+      </w:r>
+    </w:p>
+    <w:p>
+      <w:pPr>
+        <w:pStyle w:val="a4"/>
+        <w:numPr>
+          <w:ilvl w:val="0"/>
+          <w:numId w:val="5"/>
+        </w:numPr>
+        <w:ind w:left="0" w:firstLine="709"/>
+        <w:rPr>
+          <w:rFonts w:cs="Times New Roman"/>
+        </w:rPr>
+      </w:pPr>
+      <w:r>
+        <w:rPr>
+          <w:rFonts w:cs="Times New Roman"/>
+        </w:rPr>
+        <w:t>Обновить содержание</w:t>
+      </w:r>
+    </w:p>
+    <w:p>
+      <w:pPr>
+        <w:rPr>
+          <w:rFonts w:cs="Times New Roman"/>
+        </w:rPr>
+      </w:pPr>
+      <w:bookmarkStart w:id="0" w:name="_GoBack"/>
+      <w:bookmarkEnd w:id="0"/>
     </w:p>
     <w:p>
       <w:pPr>
@@ -1685,12 +1737,12 @@
       <w:pPr>
         <w:pStyle w:val="1"/>
       </w:pPr>
-      <w:bookmarkStart w:id="0" w:name="_Toc87803943"/>
+      <w:bookmarkStart w:id="1" w:name="_Toc87803943"/>
       <w:r>
         <w:lastRenderedPageBreak/>
         <w:t>ВВЕДЕНИЕ</w:t>
       </w:r>
-      <w:bookmarkEnd w:id="0"/>
+      <w:bookmarkEnd w:id="1"/>
     </w:p>
     <w:p>
       <w:pPr>
@@ -1863,19 +1915,19 @@
       <w:pPr>
         <w:pStyle w:val="1"/>
       </w:pPr>
-      <w:bookmarkStart w:id="1" w:name="_Toc87803944"/>
+      <w:bookmarkStart w:id="2" w:name="_Toc87803944"/>
       <w:r>
         <w:lastRenderedPageBreak/>
         <w:t>1 АНАЛИЗ ЛИТЕРАТУРЫ ПО ТЕМЕ ДИПЛОМНОГО ПРОЕКТА</w:t>
       </w:r>
-      <w:bookmarkEnd w:id="1"/>
+      <w:bookmarkEnd w:id="2"/>
     </w:p>
     <w:p/>
     <w:p>
       <w:pPr>
         <w:pStyle w:val="2"/>
       </w:pPr>
-      <w:bookmarkStart w:id="2" w:name="_Toc87803945"/>
+      <w:bookmarkStart w:id="3" w:name="_Toc87803945"/>
       <w:r>
         <w:t xml:space="preserve">1.1 </w:t>
       </w:r>
@@ -1891,7 +1943,7 @@
       <w:r>
         <w:t>)</w:t>
       </w:r>
-      <w:bookmarkEnd w:id="2"/>
+      <w:bookmarkEnd w:id="3"/>
     </w:p>
     <w:p/>
     <w:p>
@@ -2410,14 +2462,14 @@
       <w:pPr>
         <w:pStyle w:val="2"/>
       </w:pPr>
-      <w:bookmarkStart w:id="3" w:name="_Toc87803946"/>
+      <w:bookmarkStart w:id="4" w:name="_Toc87803946"/>
       <w:r>
         <w:t xml:space="preserve">1.2 </w:t>
       </w:r>
       <w:r>
         <w:t>Анализ существующих аналогов</w:t>
       </w:r>
-      <w:bookmarkEnd w:id="3"/>
+      <w:bookmarkEnd w:id="4"/>
     </w:p>
     <w:p/>
     <w:p>
@@ -4095,11 +4147,11 @@
       <w:pPr>
         <w:pStyle w:val="2"/>
       </w:pPr>
-      <w:bookmarkStart w:id="4" w:name="_Toc87803947"/>
+      <w:bookmarkStart w:id="5" w:name="_Toc87803947"/>
       <w:r>
         <w:t>1.4 Постановка цели и задач</w:t>
       </w:r>
-      <w:bookmarkEnd w:id="4"/>
+      <w:bookmarkEnd w:id="5"/>
     </w:p>
     <w:p>
       <w:pPr>
@@ -4476,11 +4528,11 @@
       <w:pPr>
         <w:pStyle w:val="2"/>
       </w:pPr>
-      <w:bookmarkStart w:id="5" w:name="_Toc87803948"/>
+      <w:bookmarkStart w:id="6" w:name="_Toc87803948"/>
       <w:r>
         <w:t>1.5 Входные данные</w:t>
       </w:r>
-      <w:bookmarkEnd w:id="5"/>
+      <w:bookmarkEnd w:id="6"/>
     </w:p>
     <w:p/>
     <w:p>
@@ -4810,11 +4862,11 @@
       <w:pPr>
         <w:pStyle w:val="2"/>
       </w:pPr>
-      <w:bookmarkStart w:id="6" w:name="_Toc87803949"/>
+      <w:bookmarkStart w:id="7" w:name="_Toc87803949"/>
       <w:r>
         <w:t>1.6 Выходные данные</w:t>
       </w:r>
-      <w:bookmarkEnd w:id="6"/>
+      <w:bookmarkEnd w:id="7"/>
     </w:p>
     <w:p/>
     <w:p>
@@ -5091,7 +5143,7 @@
       <w:pPr>
         <w:pStyle w:val="1"/>
       </w:pPr>
-      <w:bookmarkStart w:id="7" w:name="_Toc87803950"/>
+      <w:bookmarkStart w:id="8" w:name="_Toc87803950"/>
       <w:r>
         <w:lastRenderedPageBreak/>
         <w:t>2</w:t>
@@ -5102,7 +5154,7 @@
       <w:r>
         <w:t>МОДЕЛИРОВАНИЕ ПРЕДМЕТНОЙ ОБЛАСТИ И РАЗРАБОТКА ФУНКЦИОНАЛЬНЫХ ТРЕБОВАНИЙ</w:t>
       </w:r>
-      <w:bookmarkEnd w:id="7"/>
+      <w:bookmarkEnd w:id="8"/>
     </w:p>
     <w:p>
       <w:pPr>
@@ -5115,11 +5167,11 @@
       <w:pPr>
         <w:pStyle w:val="2"/>
       </w:pPr>
-      <w:bookmarkStart w:id="8" w:name="_Toc87803951"/>
+      <w:bookmarkStart w:id="9" w:name="_Toc87803951"/>
       <w:r>
         <w:t>2.1 Функциональные требования</w:t>
       </w:r>
-      <w:bookmarkEnd w:id="8"/>
+      <w:bookmarkEnd w:id="9"/>
     </w:p>
     <w:p/>
     <w:p>
@@ -5755,11 +5807,11 @@
       <w:pPr>
         <w:pStyle w:val="2"/>
       </w:pPr>
-      <w:bookmarkStart w:id="9" w:name="_Toc87803952"/>
+      <w:bookmarkStart w:id="10" w:name="_Toc87803952"/>
       <w:r>
         <w:t>2.3 Разработка информационной модели</w:t>
       </w:r>
-      <w:bookmarkEnd w:id="9"/>
+      <w:bookmarkEnd w:id="10"/>
     </w:p>
     <w:p/>
     <w:p>
@@ -6917,7 +6969,7 @@
       <w:pPr>
         <w:pStyle w:val="1"/>
       </w:pPr>
-      <w:bookmarkStart w:id="10" w:name="_Toc87803953"/>
+      <w:bookmarkStart w:id="11" w:name="_Toc87803953"/>
       <w:r>
         <w:lastRenderedPageBreak/>
         <w:t>3</w:t>
@@ -6928,18 +6980,18 @@
       <w:r>
         <w:t>ПРОЕКТИРОВАНИЕ ПРОГРАММНОГО СРЕДСТВА</w:t>
       </w:r>
-      <w:bookmarkEnd w:id="10"/>
+      <w:bookmarkEnd w:id="11"/>
     </w:p>
     <w:p/>
     <w:p>
       <w:pPr>
         <w:pStyle w:val="2"/>
       </w:pPr>
-      <w:bookmarkStart w:id="11" w:name="_Toc87803959"/>
+      <w:bookmarkStart w:id="12" w:name="_Toc87803959"/>
       <w:r>
         <w:t>3.1 Обоснование выбора среды разработки</w:t>
       </w:r>
-      <w:bookmarkEnd w:id="11"/>
+      <w:bookmarkEnd w:id="12"/>
     </w:p>
     <w:p/>
     <w:p>
@@ -8162,11 +8214,11 @@
       <w:pPr>
         <w:pStyle w:val="2"/>
       </w:pPr>
-      <w:bookmarkStart w:id="12" w:name="_Toc87803954"/>
+      <w:bookmarkStart w:id="13" w:name="_Toc87803954"/>
       <w:r>
         <w:t>3.1 Разработка структурной схемы программного средства</w:t>
       </w:r>
-      <w:bookmarkEnd w:id="12"/>
+      <w:bookmarkEnd w:id="13"/>
     </w:p>
     <w:p/>
     <w:p>
@@ -9233,9 +9285,9 @@
       <w:r>
         <w:lastRenderedPageBreak/>
         <w:drawing>
-          <wp:inline distT="0" distB="0" distL="0" distR="0" wp14:anchorId="48BB20A0" wp14:editId="649D0CB1">
-            <wp:extent cx="4587240" cy="3702953"/>
-            <wp:effectExtent l="0" t="0" r="3810" b="0"/>
+          <wp:inline distT="0" distB="0" distL="0" distR="0" wp14:anchorId="48BB20A0" wp14:editId="5EFD878D">
+            <wp:extent cx="4586907" cy="4198620"/>
+            <wp:effectExtent l="0" t="0" r="4445" b="0"/>
             <wp:docPr id="22" name="Рисунок 22"/>
             <wp:cNvGraphicFramePr>
               <a:graphicFrameLocks xmlns:a="http://schemas.openxmlformats.org/drawingml/2006/main" noChangeAspect="1"/>
@@ -9256,7 +9308,7 @@
                   <pic:spPr>
                     <a:xfrm>
                       <a:off x="0" y="0"/>
-                      <a:ext cx="4596063" cy="3710076"/>
+                      <a:ext cx="4601820" cy="4212271"/>
                     </a:xfrm>
                     <a:prstGeom prst="rect">
                       <a:avLst/>
@@ -9295,10 +9347,7 @@
         <w:t>модулей клиентской части приложения</w:t>
       </w:r>
     </w:p>
-    <w:p>
-      <w:bookmarkStart w:id="13" w:name="_GoBack"/>
-      <w:bookmarkEnd w:id="13"/>
-    </w:p>
+    <w:p/>
     <w:p>
       <w:pPr>
         <w:pStyle w:val="2"/>
@@ -9308,6 +9357,390 @@
         <w:t>3.2 Разработка структуры классов</w:t>
       </w:r>
       <w:bookmarkEnd w:id="14"/>
+    </w:p>
+    <w:p>
+      <w:pPr>
+        <w:rPr>
+          <w:lang w:val="en-US"/>
+        </w:rPr>
+      </w:pPr>
+    </w:p>
+    <w:p>
+      <w:pPr>
+        <w:ind w:firstLine="633"/>
+        <w:jc w:val="both"/>
+        <w:rPr>
+          <w:rFonts w:eastAsia="Times New Roman" w:cs="Times New Roman"/>
+          <w:sz w:val="24"/>
+          <w:szCs w:val="24"/>
+          <w:lang w:eastAsia="ru-RU"/>
+        </w:rPr>
+      </w:pPr>
+      <w:r>
+        <w:rPr>
+          <w:rFonts w:eastAsia="Times New Roman" w:cs="Times New Roman"/>
+          <w:color w:val="000000"/>
+          <w:szCs w:val="28"/>
+          <w:lang w:eastAsia="ru-RU"/>
+        </w:rPr>
+        <w:t>Диаграмма классов (</w:t>
+      </w:r>
+      <w:proofErr w:type="spellStart"/>
+      <w:r>
+        <w:rPr>
+          <w:rFonts w:eastAsia="Times New Roman" w:cs="Times New Roman"/>
+          <w:color w:val="000000"/>
+          <w:szCs w:val="28"/>
+          <w:lang w:eastAsia="ru-RU"/>
+        </w:rPr>
+        <w:t>class</w:t>
+      </w:r>
+      <w:proofErr w:type="spellEnd"/>
+      <w:r>
+        <w:rPr>
+          <w:rFonts w:eastAsia="Times New Roman" w:cs="Times New Roman"/>
+          <w:color w:val="000000"/>
+          <w:szCs w:val="28"/>
+          <w:lang w:eastAsia="ru-RU"/>
+        </w:rPr>
+        <w:t xml:space="preserve"> </w:t>
+      </w:r>
+      <w:proofErr w:type="spellStart"/>
+      <w:r>
+        <w:rPr>
+          <w:rFonts w:eastAsia="Times New Roman" w:cs="Times New Roman"/>
+          <w:color w:val="000000"/>
+          <w:szCs w:val="28"/>
+          <w:lang w:eastAsia="ru-RU"/>
+        </w:rPr>
+        <w:t>diagram</w:t>
+      </w:r>
+      <w:proofErr w:type="spellEnd"/>
+      <w:r>
+        <w:rPr>
+          <w:rFonts w:eastAsia="Times New Roman" w:cs="Times New Roman"/>
+          <w:color w:val="000000"/>
+          <w:szCs w:val="28"/>
+          <w:lang w:eastAsia="ru-RU"/>
+        </w:rPr>
+        <w:t>) ‒ основной способ описания структуры системы. На диаграмме классов применяется один основной тип сущностей: классы (включая многочисленные частные случаи классов: интерфейсы, примитивные типы, классы-ассоциации и многие другие), между которыми устанавливаются следующие основные типы отношений:</w:t>
+      </w:r>
+    </w:p>
+    <w:p>
+      <w:pPr>
+        <w:numPr>
+          <w:ilvl w:val="0"/>
+          <w:numId w:val="25"/>
+        </w:numPr>
+        <w:ind w:left="0" w:firstLine="720"/>
+        <w:jc w:val="both"/>
+        <w:textAlignment w:val="baseline"/>
+        <w:rPr>
+          <w:rFonts w:eastAsia="Times New Roman" w:cs="Times New Roman"/>
+          <w:color w:val="000000"/>
+          <w:szCs w:val="28"/>
+          <w:lang w:eastAsia="ru-RU"/>
+        </w:rPr>
+      </w:pPr>
+      <w:r>
+        <w:rPr>
+          <w:rFonts w:eastAsia="Times New Roman" w:cs="Times New Roman"/>
+          <w:color w:val="000000"/>
+          <w:szCs w:val="28"/>
+          <w:lang w:eastAsia="ru-RU"/>
+        </w:rPr>
+        <w:t>ассоциация между классами;</w:t>
+      </w:r>
+    </w:p>
+    <w:p>
+      <w:pPr>
+        <w:numPr>
+          <w:ilvl w:val="0"/>
+          <w:numId w:val="25"/>
+        </w:numPr>
+        <w:ind w:left="0" w:firstLine="720"/>
+        <w:jc w:val="both"/>
+        <w:textAlignment w:val="baseline"/>
+        <w:rPr>
+          <w:rFonts w:eastAsia="Times New Roman" w:cs="Times New Roman"/>
+          <w:color w:val="000000"/>
+          <w:szCs w:val="28"/>
+          <w:lang w:eastAsia="ru-RU"/>
+        </w:rPr>
+      </w:pPr>
+      <w:r>
+        <w:rPr>
+          <w:rFonts w:eastAsia="Times New Roman" w:cs="Times New Roman"/>
+          <w:color w:val="000000"/>
+          <w:szCs w:val="28"/>
+          <w:lang w:eastAsia="ru-RU"/>
+        </w:rPr>
+        <w:t>обобщение между классами;</w:t>
+      </w:r>
+    </w:p>
+    <w:p>
+      <w:pPr>
+        <w:numPr>
+          <w:ilvl w:val="0"/>
+          <w:numId w:val="25"/>
+        </w:numPr>
+        <w:ind w:left="0" w:firstLine="720"/>
+        <w:jc w:val="both"/>
+        <w:textAlignment w:val="baseline"/>
+        <w:rPr>
+          <w:rFonts w:eastAsia="Times New Roman" w:cs="Times New Roman"/>
+          <w:color w:val="000000"/>
+          <w:szCs w:val="28"/>
+          <w:lang w:eastAsia="ru-RU"/>
+        </w:rPr>
+      </w:pPr>
+      <w:r>
+        <w:rPr>
+          <w:rFonts w:eastAsia="Times New Roman" w:cs="Times New Roman"/>
+          <w:color w:val="000000"/>
+          <w:szCs w:val="28"/>
+          <w:lang w:eastAsia="ru-RU"/>
+        </w:rPr>
+        <w:t>зависимости (различных типов) между классами и между классами и интерфейсами.</w:t>
+      </w:r>
+    </w:p>
+    <w:p>
+      <w:pPr>
+        <w:ind w:firstLine="708"/>
+      </w:pPr>
+      <w:r>
+        <w:t>На рисунке 3.6 представлена диаграмма к</w:t>
+      </w:r>
+      <w:r>
+        <w:t>л</w:t>
+      </w:r>
+      <w:r>
+        <w:t>ас</w:t>
+      </w:r>
+      <w:r>
+        <w:t>с</w:t>
+      </w:r>
+      <w:r>
+        <w:t xml:space="preserve">ов уровня </w:t>
+      </w:r>
+      <w:r>
+        <w:t>представления.</w:t>
+      </w:r>
+    </w:p>
+    <w:p>
+      <w:pPr>
+        <w:jc w:val="center"/>
+      </w:pPr>
+      <w:r>
+        <w:lastRenderedPageBreak/>
+        <w:drawing>
+          <wp:inline distT="0" distB="0" distL="0" distR="0" wp14:anchorId="7EE9E4A6" wp14:editId="264CC4BB">
+            <wp:extent cx="5939790" cy="3086100"/>
+            <wp:effectExtent l="0" t="0" r="3810" b="0"/>
+            <wp:docPr id="23" name="Рисунок 23"/>
+            <wp:cNvGraphicFramePr>
+              <a:graphicFrameLocks xmlns:a="http://schemas.openxmlformats.org/drawingml/2006/main" noChangeAspect="1"/>
+            </wp:cNvGraphicFramePr>
+            <a:graphic xmlns:a="http://schemas.openxmlformats.org/drawingml/2006/main">
+              <a:graphicData uri="http://schemas.openxmlformats.org/drawingml/2006/picture">
+                <pic:pic xmlns:pic="http://schemas.openxmlformats.org/drawingml/2006/picture">
+                  <pic:nvPicPr>
+                    <pic:cNvPr id="1" name=""/>
+                    <pic:cNvPicPr/>
+                  </pic:nvPicPr>
+                  <pic:blipFill>
+                    <a:blip r:embed="rId23"/>
+                    <a:stretch>
+                      <a:fillRect/>
+                    </a:stretch>
+                  </pic:blipFill>
+                  <pic:spPr>
+                    <a:xfrm>
+                      <a:off x="0" y="0"/>
+                      <a:ext cx="5939790" cy="3086100"/>
+                    </a:xfrm>
+                    <a:prstGeom prst="rect">
+                      <a:avLst/>
+                    </a:prstGeom>
+                  </pic:spPr>
+                </pic:pic>
+              </a:graphicData>
+            </a:graphic>
+          </wp:inline>
+        </w:drawing>
+      </w:r>
+    </w:p>
+    <w:p>
+      <w:pPr>
+        <w:jc w:val="center"/>
+      </w:pPr>
+      <w:r>
+        <w:t>Рисунок 3.6 – Диаграмма классов уровня представления</w:t>
+      </w:r>
+    </w:p>
+    <w:p/>
+    <w:p>
+      <w:pPr>
+        <w:ind w:firstLine="708"/>
+      </w:pPr>
+      <w:r>
+        <w:t>Диаграмма</w:t>
+      </w:r>
+      <w:r>
+        <w:t xml:space="preserve"> классов</w:t>
+      </w:r>
+      <w:r>
+        <w:t xml:space="preserve"> </w:t>
+      </w:r>
+      <w:r>
+        <w:t>уровн</w:t>
+      </w:r>
+      <w:r>
+        <w:t>я</w:t>
+      </w:r>
+      <w:r>
+        <w:t xml:space="preserve"> бизнес-логики</w:t>
+      </w:r>
+      <w:r>
+        <w:t xml:space="preserve"> представлена на рисунке 3.7.</w:t>
+      </w:r>
+    </w:p>
+    <w:p>
+      <w:r>
+        <w:drawing>
+          <wp:inline distT="0" distB="0" distL="0" distR="0" wp14:anchorId="08701C71" wp14:editId="1FC6A8FA">
+            <wp:extent cx="5939790" cy="3688080"/>
+            <wp:effectExtent l="0" t="0" r="3810" b="7620"/>
+            <wp:docPr id="24" name="Рисунок 24"/>
+            <wp:cNvGraphicFramePr>
+              <a:graphicFrameLocks xmlns:a="http://schemas.openxmlformats.org/drawingml/2006/main" noChangeAspect="1"/>
+            </wp:cNvGraphicFramePr>
+            <a:graphic xmlns:a="http://schemas.openxmlformats.org/drawingml/2006/main">
+              <a:graphicData uri="http://schemas.openxmlformats.org/drawingml/2006/picture">
+                <pic:pic xmlns:pic="http://schemas.openxmlformats.org/drawingml/2006/picture">
+                  <pic:nvPicPr>
+                    <pic:cNvPr id="1" name=""/>
+                    <pic:cNvPicPr/>
+                  </pic:nvPicPr>
+                  <pic:blipFill>
+                    <a:blip r:embed="rId24"/>
+                    <a:stretch>
+                      <a:fillRect/>
+                    </a:stretch>
+                  </pic:blipFill>
+                  <pic:spPr>
+                    <a:xfrm>
+                      <a:off x="0" y="0"/>
+                      <a:ext cx="5939790" cy="3688080"/>
+                    </a:xfrm>
+                    <a:prstGeom prst="rect">
+                      <a:avLst/>
+                    </a:prstGeom>
+                  </pic:spPr>
+                </pic:pic>
+              </a:graphicData>
+            </a:graphic>
+          </wp:inline>
+        </w:drawing>
+      </w:r>
+    </w:p>
+    <w:p>
+      <w:pPr>
+        <w:jc w:val="center"/>
+      </w:pPr>
+      <w:r>
+        <w:t>Рисунок 3.7 – Диаграмма классов уровня бизнес-логики</w:t>
+      </w:r>
+    </w:p>
+    <w:p/>
+    <w:p>
+      <w:pPr>
+        <w:ind w:firstLine="708"/>
+        <w:jc w:val="both"/>
+      </w:pPr>
+      <w:r>
+        <w:t>Диаграмма</w:t>
+      </w:r>
+      <w:r>
+        <w:t xml:space="preserve"> классов</w:t>
+      </w:r>
+      <w:r>
+        <w:t xml:space="preserve"> уровня </w:t>
+      </w:r>
+      <w:r>
+        <w:t>доступа к данным</w:t>
+      </w:r>
+      <w:r>
+        <w:t xml:space="preserve"> предс</w:t>
+      </w:r>
+      <w:r>
+        <w:t>тавлена на рисунке 3.8.</w:t>
+      </w:r>
+    </w:p>
+    <w:p>
+      <w:pPr>
+        <w:ind w:firstLine="708"/>
+      </w:pPr>
+    </w:p>
+    <w:p>
+      <w:pPr>
+        <w:ind w:firstLine="708"/>
+      </w:pPr>
+      <w:r>
+        <w:lastRenderedPageBreak/>
+        <w:drawing>
+          <wp:inline distT="0" distB="0" distL="0" distR="0" wp14:anchorId="6A48FAF7" wp14:editId="7B91CCFD">
+            <wp:extent cx="5939790" cy="2658745"/>
+            <wp:effectExtent l="0" t="0" r="3810" b="8255"/>
+            <wp:docPr id="25" name="Рисунок 25"/>
+            <wp:cNvGraphicFramePr>
+              <a:graphicFrameLocks xmlns:a="http://schemas.openxmlformats.org/drawingml/2006/main" noChangeAspect="1"/>
+            </wp:cNvGraphicFramePr>
+            <a:graphic xmlns:a="http://schemas.openxmlformats.org/drawingml/2006/main">
+              <a:graphicData uri="http://schemas.openxmlformats.org/drawingml/2006/picture">
+                <pic:pic xmlns:pic="http://schemas.openxmlformats.org/drawingml/2006/picture">
+                  <pic:nvPicPr>
+                    <pic:cNvPr id="1" name=""/>
+                    <pic:cNvPicPr/>
+                  </pic:nvPicPr>
+                  <pic:blipFill>
+                    <a:blip r:embed="rId25"/>
+                    <a:stretch>
+                      <a:fillRect/>
+                    </a:stretch>
+                  </pic:blipFill>
+                  <pic:spPr>
+                    <a:xfrm>
+                      <a:off x="0" y="0"/>
+                      <a:ext cx="5939790" cy="2658745"/>
+                    </a:xfrm>
+                    <a:prstGeom prst="rect">
+                      <a:avLst/>
+                    </a:prstGeom>
+                  </pic:spPr>
+                </pic:pic>
+              </a:graphicData>
+            </a:graphic>
+          </wp:inline>
+        </w:drawing>
+      </w:r>
+    </w:p>
+    <w:p/>
+    <w:p>
+      <w:pPr>
+        <w:pStyle w:val="2"/>
+      </w:pPr>
+      <w:bookmarkStart w:id="15" w:name="_Toc87803958"/>
+      <w:r>
+        <w:t>3.</w:t>
+      </w:r>
+      <w:r>
+        <w:t>3</w:t>
+      </w:r>
+      <w:r>
+        <w:t xml:space="preserve"> Разработка физической модели данных</w:t>
+      </w:r>
+      <w:bookmarkEnd w:id="15"/>
     </w:p>
     <w:p/>
     <w:p/>
@@ -9315,11 +9748,11 @@
       <w:pPr>
         <w:pStyle w:val="2"/>
       </w:pPr>
-      <w:bookmarkStart w:id="15" w:name="_Toc87803956"/>
-      <w:r>
-        <w:t>3.3 Разработка структуры файлов</w:t>
-      </w:r>
-      <w:bookmarkEnd w:id="15"/>
+      <w:bookmarkStart w:id="16" w:name="_Toc87803957"/>
+      <w:r>
+        <w:t>3.4 Проектирование алгоритмов работы программного средства</w:t>
+      </w:r>
+      <w:bookmarkEnd w:id="16"/>
     </w:p>
     <w:p/>
     <w:p/>
@@ -9327,1495 +9760,1583 @@
       <w:pPr>
         <w:pStyle w:val="2"/>
       </w:pPr>
-      <w:bookmarkStart w:id="16" w:name="_Toc87803957"/>
-      <w:r>
-        <w:t>3.4 Проектирование алгоритмов работы программного средства</w:t>
-      </w:r>
-      <w:bookmarkEnd w:id="16"/>
+      <w:bookmarkStart w:id="17" w:name="_Toc87803956"/>
+      <w:r>
+        <w:t>3.</w:t>
+      </w:r>
+      <w:r>
+        <w:t>5</w:t>
+      </w:r>
+      <w:r>
+        <w:t xml:space="preserve"> Разработка структуры файлов</w:t>
+      </w:r>
+      <w:bookmarkEnd w:id="17"/>
     </w:p>
     <w:p/>
     <w:p/>
     <w:p>
       <w:pPr>
-        <w:pStyle w:val="2"/>
-      </w:pPr>
-      <w:bookmarkStart w:id="17" w:name="_Toc87803958"/>
-      <w:r>
-        <w:t>3.5 Разработка физической модели данных</w:t>
-      </w:r>
-      <w:bookmarkEnd w:id="17"/>
+        <w:spacing w:after="160" w:line="259" w:lineRule="auto"/>
+      </w:pPr>
+      <w:r>
+        <w:br w:type="page"/>
+      </w:r>
+    </w:p>
+    <w:p>
+      <w:pPr>
+        <w:pStyle w:val="1"/>
+      </w:pPr>
+      <w:bookmarkStart w:id="18" w:name="_Toc87803960"/>
+      <w:r>
+        <w:lastRenderedPageBreak/>
+        <w:t>ЗАКЛЮЧЕНИЕ</w:t>
+      </w:r>
+      <w:bookmarkEnd w:id="18"/>
+    </w:p>
+    <w:p/>
+    <w:p>
+      <w:pPr>
+        <w:spacing w:after="160" w:line="259" w:lineRule="auto"/>
+      </w:pPr>
+      <w:r>
+        <w:br w:type="page"/>
+      </w:r>
+    </w:p>
+    <w:p>
+      <w:pPr>
+        <w:pStyle w:val="1"/>
+      </w:pPr>
+      <w:bookmarkStart w:id="19" w:name="_Toc87803961"/>
+      <w:r>
+        <w:lastRenderedPageBreak/>
+        <w:t>СПИСОК ИСПОЛЬЗОВАНЫХ ИСТОЧНИКОВ</w:t>
+      </w:r>
+      <w:bookmarkEnd w:id="19"/>
+    </w:p>
+    <w:p/>
+    <w:p>
+      <w:r>
+        <w:t xml:space="preserve">[1] </w:t>
+      </w:r>
+      <w:r>
+        <w:t>Интерактивная доска</w:t>
+      </w:r>
+      <w:r>
+        <w:t xml:space="preserve"> - </w:t>
+      </w:r>
+      <w:hyperlink r:id="rId26" w:history="1">
+        <w:r>
+          <w:rPr>
+            <w:rStyle w:val="a6"/>
+            <w:lang w:val="en-US"/>
+          </w:rPr>
+          <w:t>https</w:t>
+        </w:r>
+        <w:r>
+          <w:rPr>
+            <w:rStyle w:val="a6"/>
+          </w:rPr>
+          <w:t>://</w:t>
+        </w:r>
+        <w:proofErr w:type="spellStart"/>
+        <w:r>
+          <w:rPr>
+            <w:rStyle w:val="a6"/>
+            <w:lang w:val="en-US"/>
+          </w:rPr>
+          <w:t>ru</w:t>
+        </w:r>
+        <w:proofErr w:type="spellEnd"/>
+        <w:r>
+          <w:rPr>
+            <w:rStyle w:val="a6"/>
+          </w:rPr>
+          <w:t>.</w:t>
+        </w:r>
+        <w:proofErr w:type="spellStart"/>
+        <w:r>
+          <w:rPr>
+            <w:rStyle w:val="a6"/>
+            <w:lang w:val="en-US"/>
+          </w:rPr>
+          <w:t>wikipedia</w:t>
+        </w:r>
+        <w:proofErr w:type="spellEnd"/>
+        <w:r>
+          <w:rPr>
+            <w:rStyle w:val="a6"/>
+          </w:rPr>
+          <w:t>.</w:t>
+        </w:r>
+        <w:r>
+          <w:rPr>
+            <w:rStyle w:val="a6"/>
+            <w:lang w:val="en-US"/>
+          </w:rPr>
+          <w:t>org</w:t>
+        </w:r>
+        <w:r>
+          <w:rPr>
+            <w:rStyle w:val="a6"/>
+          </w:rPr>
+          <w:t>/</w:t>
+        </w:r>
+        <w:r>
+          <w:rPr>
+            <w:rStyle w:val="a6"/>
+            <w:lang w:val="en-US"/>
+          </w:rPr>
+          <w:t>wiki</w:t>
+        </w:r>
+        <w:r>
+          <w:rPr>
+            <w:rStyle w:val="a6"/>
+          </w:rPr>
+          <w:t>/%</w:t>
+        </w:r>
+        <w:r>
+          <w:rPr>
+            <w:rStyle w:val="a6"/>
+            <w:lang w:val="en-US"/>
+          </w:rPr>
+          <w:t>D</w:t>
+        </w:r>
+        <w:r>
+          <w:rPr>
+            <w:rStyle w:val="a6"/>
+          </w:rPr>
+          <w:t>0%98%</w:t>
+        </w:r>
+        <w:r>
+          <w:rPr>
+            <w:rStyle w:val="a6"/>
+            <w:lang w:val="en-US"/>
+          </w:rPr>
+          <w:t>D</w:t>
+        </w:r>
+        <w:r>
+          <w:rPr>
+            <w:rStyle w:val="a6"/>
+          </w:rPr>
+          <w:t>0%</w:t>
+        </w:r>
+        <w:r>
+          <w:rPr>
+            <w:rStyle w:val="a6"/>
+            <w:lang w:val="en-US"/>
+          </w:rPr>
+          <w:t>BD</w:t>
+        </w:r>
+        <w:r>
+          <w:rPr>
+            <w:rStyle w:val="a6"/>
+          </w:rPr>
+          <w:t>%</w:t>
+        </w:r>
+        <w:r>
+          <w:rPr>
+            <w:rStyle w:val="a6"/>
+            <w:lang w:val="en-US"/>
+          </w:rPr>
+          <w:t>D</w:t>
+        </w:r>
+        <w:r>
+          <w:rPr>
+            <w:rStyle w:val="a6"/>
+          </w:rPr>
+          <w:t>1%82%</w:t>
+        </w:r>
+        <w:r>
+          <w:rPr>
+            <w:rStyle w:val="a6"/>
+            <w:lang w:val="en-US"/>
+          </w:rPr>
+          <w:t>D</w:t>
+        </w:r>
+        <w:r>
+          <w:rPr>
+            <w:rStyle w:val="a6"/>
+          </w:rPr>
+          <w:t>0%</w:t>
+        </w:r>
+        <w:r>
+          <w:rPr>
+            <w:rStyle w:val="a6"/>
+            <w:lang w:val="en-US"/>
+          </w:rPr>
+          <w:t>B</w:t>
+        </w:r>
+        <w:r>
+          <w:rPr>
+            <w:rStyle w:val="a6"/>
+          </w:rPr>
+          <w:t>5%</w:t>
+        </w:r>
+        <w:r>
+          <w:rPr>
+            <w:rStyle w:val="a6"/>
+            <w:lang w:val="en-US"/>
+          </w:rPr>
+          <w:t>D</w:t>
+        </w:r>
+        <w:r>
+          <w:rPr>
+            <w:rStyle w:val="a6"/>
+          </w:rPr>
+          <w:t>1%80%</w:t>
+        </w:r>
+        <w:r>
+          <w:rPr>
+            <w:rStyle w:val="a6"/>
+            <w:lang w:val="en-US"/>
+          </w:rPr>
+          <w:t>D</w:t>
+        </w:r>
+        <w:r>
+          <w:rPr>
+            <w:rStyle w:val="a6"/>
+          </w:rPr>
+          <w:t>0%</w:t>
+        </w:r>
+        <w:r>
+          <w:rPr>
+            <w:rStyle w:val="a6"/>
+            <w:lang w:val="en-US"/>
+          </w:rPr>
+          <w:t>B</w:t>
+        </w:r>
+        <w:r>
+          <w:rPr>
+            <w:rStyle w:val="a6"/>
+          </w:rPr>
+          <w:t>0%</w:t>
+        </w:r>
+        <w:r>
+          <w:rPr>
+            <w:rStyle w:val="a6"/>
+            <w:lang w:val="en-US"/>
+          </w:rPr>
+          <w:t>D</w:t>
+        </w:r>
+        <w:r>
+          <w:rPr>
+            <w:rStyle w:val="a6"/>
+          </w:rPr>
+          <w:t>0%</w:t>
+        </w:r>
+        <w:r>
+          <w:rPr>
+            <w:rStyle w:val="a6"/>
+            <w:lang w:val="en-US"/>
+          </w:rPr>
+          <w:t>BA</w:t>
+        </w:r>
+        <w:r>
+          <w:rPr>
+            <w:rStyle w:val="a6"/>
+          </w:rPr>
+          <w:t>%</w:t>
+        </w:r>
+        <w:r>
+          <w:rPr>
+            <w:rStyle w:val="a6"/>
+            <w:lang w:val="en-US"/>
+          </w:rPr>
+          <w:t>D</w:t>
+        </w:r>
+        <w:r>
+          <w:rPr>
+            <w:rStyle w:val="a6"/>
+          </w:rPr>
+          <w:t>1%82%</w:t>
+        </w:r>
+        <w:r>
+          <w:rPr>
+            <w:rStyle w:val="a6"/>
+            <w:lang w:val="en-US"/>
+          </w:rPr>
+          <w:t>D</w:t>
+        </w:r>
+        <w:r>
+          <w:rPr>
+            <w:rStyle w:val="a6"/>
+          </w:rPr>
+          <w:t>0%</w:t>
+        </w:r>
+        <w:r>
+          <w:rPr>
+            <w:rStyle w:val="a6"/>
+            <w:lang w:val="en-US"/>
+          </w:rPr>
+          <w:t>B</w:t>
+        </w:r>
+        <w:r>
+          <w:rPr>
+            <w:rStyle w:val="a6"/>
+          </w:rPr>
+          <w:t>8%</w:t>
+        </w:r>
+        <w:r>
+          <w:rPr>
+            <w:rStyle w:val="a6"/>
+            <w:lang w:val="en-US"/>
+          </w:rPr>
+          <w:t>D</w:t>
+        </w:r>
+        <w:r>
+          <w:rPr>
+            <w:rStyle w:val="a6"/>
+          </w:rPr>
+          <w:t>0%</w:t>
+        </w:r>
+        <w:r>
+          <w:rPr>
+            <w:rStyle w:val="a6"/>
+            <w:lang w:val="en-US"/>
+          </w:rPr>
+          <w:t>B</w:t>
+        </w:r>
+        <w:r>
+          <w:rPr>
+            <w:rStyle w:val="a6"/>
+          </w:rPr>
+          <w:t>2%</w:t>
+        </w:r>
+        <w:r>
+          <w:rPr>
+            <w:rStyle w:val="a6"/>
+            <w:lang w:val="en-US"/>
+          </w:rPr>
+          <w:t>D</w:t>
+        </w:r>
+        <w:r>
+          <w:rPr>
+            <w:rStyle w:val="a6"/>
+          </w:rPr>
+          <w:t>0%</w:t>
+        </w:r>
+        <w:r>
+          <w:rPr>
+            <w:rStyle w:val="a6"/>
+            <w:lang w:val="en-US"/>
+          </w:rPr>
+          <w:t>BD</w:t>
+        </w:r>
+        <w:r>
+          <w:rPr>
+            <w:rStyle w:val="a6"/>
+          </w:rPr>
+          <w:t>%</w:t>
+        </w:r>
+        <w:r>
+          <w:rPr>
+            <w:rStyle w:val="a6"/>
+            <w:lang w:val="en-US"/>
+          </w:rPr>
+          <w:t>D</w:t>
+        </w:r>
+        <w:r>
+          <w:rPr>
+            <w:rStyle w:val="a6"/>
+          </w:rPr>
+          <w:t>0%</w:t>
+        </w:r>
+        <w:r>
+          <w:rPr>
+            <w:rStyle w:val="a6"/>
+            <w:lang w:val="en-US"/>
+          </w:rPr>
+          <w:t>B</w:t>
+        </w:r>
+        <w:r>
+          <w:rPr>
+            <w:rStyle w:val="a6"/>
+          </w:rPr>
+          <w:t>0%</w:t>
+        </w:r>
+        <w:r>
+          <w:rPr>
+            <w:rStyle w:val="a6"/>
+            <w:lang w:val="en-US"/>
+          </w:rPr>
+          <w:t>D</w:t>
+        </w:r>
+        <w:r>
+          <w:rPr>
+            <w:rStyle w:val="a6"/>
+          </w:rPr>
+          <w:t>1%8</w:t>
+        </w:r>
+        <w:r>
+          <w:rPr>
+            <w:rStyle w:val="a6"/>
+            <w:lang w:val="en-US"/>
+          </w:rPr>
+          <w:t>F</w:t>
+        </w:r>
+        <w:r>
+          <w:rPr>
+            <w:rStyle w:val="a6"/>
+          </w:rPr>
+          <w:t>_%</w:t>
+        </w:r>
+        <w:r>
+          <w:rPr>
+            <w:rStyle w:val="a6"/>
+            <w:lang w:val="en-US"/>
+          </w:rPr>
+          <w:t>D</w:t>
+        </w:r>
+        <w:r>
+          <w:rPr>
+            <w:rStyle w:val="a6"/>
+          </w:rPr>
+          <w:t>0%</w:t>
+        </w:r>
+        <w:r>
+          <w:rPr>
+            <w:rStyle w:val="a6"/>
+            <w:lang w:val="en-US"/>
+          </w:rPr>
+          <w:t>B</w:t>
+        </w:r>
+        <w:r>
+          <w:rPr>
+            <w:rStyle w:val="a6"/>
+          </w:rPr>
+          <w:t>4%</w:t>
+        </w:r>
+        <w:r>
+          <w:rPr>
+            <w:rStyle w:val="a6"/>
+            <w:lang w:val="en-US"/>
+          </w:rPr>
+          <w:t>D</w:t>
+        </w:r>
+        <w:r>
+          <w:rPr>
+            <w:rStyle w:val="a6"/>
+          </w:rPr>
+          <w:t>0%</w:t>
+        </w:r>
+        <w:r>
+          <w:rPr>
+            <w:rStyle w:val="a6"/>
+            <w:lang w:val="en-US"/>
+          </w:rPr>
+          <w:t>BE</w:t>
+        </w:r>
+        <w:r>
+          <w:rPr>
+            <w:rStyle w:val="a6"/>
+          </w:rPr>
+          <w:t>%</w:t>
+        </w:r>
+        <w:r>
+          <w:rPr>
+            <w:rStyle w:val="a6"/>
+            <w:lang w:val="en-US"/>
+          </w:rPr>
+          <w:t>D</w:t>
+        </w:r>
+        <w:r>
+          <w:rPr>
+            <w:rStyle w:val="a6"/>
+          </w:rPr>
+          <w:t>1%81%</w:t>
+        </w:r>
+        <w:r>
+          <w:rPr>
+            <w:rStyle w:val="a6"/>
+            <w:lang w:val="en-US"/>
+          </w:rPr>
+          <w:t>D</w:t>
+        </w:r>
+        <w:r>
+          <w:rPr>
+            <w:rStyle w:val="a6"/>
+          </w:rPr>
+          <w:t>0%</w:t>
+        </w:r>
+        <w:r>
+          <w:rPr>
+            <w:rStyle w:val="a6"/>
+            <w:lang w:val="en-US"/>
+          </w:rPr>
+          <w:t>BA</w:t>
+        </w:r>
+        <w:r>
+          <w:rPr>
+            <w:rStyle w:val="a6"/>
+          </w:rPr>
+          <w:t>%</w:t>
+        </w:r>
+        <w:r>
+          <w:rPr>
+            <w:rStyle w:val="a6"/>
+            <w:lang w:val="en-US"/>
+          </w:rPr>
+          <w:t>D</w:t>
+        </w:r>
+        <w:r>
+          <w:rPr>
+            <w:rStyle w:val="a6"/>
+          </w:rPr>
+          <w:t>0%</w:t>
+        </w:r>
+        <w:r>
+          <w:rPr>
+            <w:rStyle w:val="a6"/>
+            <w:lang w:val="en-US"/>
+          </w:rPr>
+          <w:t>B</w:t>
+        </w:r>
+        <w:r>
+          <w:rPr>
+            <w:rStyle w:val="a6"/>
+          </w:rPr>
+          <w:t>0</w:t>
+        </w:r>
+      </w:hyperlink>
+    </w:p>
+    <w:p>
+      <w:r>
+        <w:t xml:space="preserve">[2] </w:t>
+      </w:r>
+      <w:r>
+        <w:t xml:space="preserve">Интеллект </w:t>
+      </w:r>
+      <w:proofErr w:type="gramStart"/>
+      <w:r>
+        <w:t>карты  -</w:t>
+      </w:r>
+      <w:proofErr w:type="gramEnd"/>
+      <w:r>
+        <w:t xml:space="preserve"> </w:t>
+      </w:r>
+      <w:hyperlink r:id="rId27" w:history="1">
+        <w:r>
+          <w:rPr>
+            <w:rStyle w:val="a6"/>
+          </w:rPr>
+          <w:t>https://externat.foxford.ru/polezno-znat/kak-ispolzovat</w:t>
+        </w:r>
+      </w:hyperlink>
+    </w:p>
+    <w:p>
+      <w:pPr>
+        <w:rPr>
+          <w:rStyle w:val="a6"/>
+        </w:rPr>
+      </w:pPr>
+      <w:r>
+        <w:t>[</w:t>
+      </w:r>
+      <w:r>
+        <w:t>3</w:t>
+      </w:r>
+      <w:r>
+        <w:t xml:space="preserve">] Основные различия между веб-сайтом и веб-приложением - </w:t>
+      </w:r>
+      <w:hyperlink r:id="rId28" w:history="1">
+        <w:r>
+          <w:rPr>
+            <w:rStyle w:val="a6"/>
+          </w:rPr>
+          <w:t>http://artismedia.by/blog/osnovnye-razlichiya-mezhdu-veb-sajtom-i-veb-prilozheniem/</w:t>
+        </w:r>
+      </w:hyperlink>
+    </w:p>
+    <w:p/>
+    <w:p>
+      <w:r>
+        <w:t>Анализ программ</w:t>
+      </w:r>
+    </w:p>
+    <w:p>
+      <w:hyperlink r:id="rId29" w:history="1">
+        <w:r>
+          <w:rPr>
+            <w:rStyle w:val="a6"/>
+          </w:rPr>
+          <w:t>https://impression.ua/google-keep-chto-eto-takoe-i-kak-im-polzovatsya/</w:t>
+        </w:r>
+      </w:hyperlink>
+    </w:p>
+    <w:p>
+      <w:hyperlink r:id="rId30" w:history="1">
+        <w:r>
+          <w:rPr>
+            <w:rStyle w:val="a6"/>
+          </w:rPr>
+          <w:t>https://keep.google.com/</w:t>
+        </w:r>
+      </w:hyperlink>
+    </w:p>
+    <w:p/>
+    <w:p>
+      <w:hyperlink r:id="rId31" w:history="1">
+        <w:r>
+          <w:rPr>
+            <w:rStyle w:val="a6"/>
+            <w:lang w:val="en-US"/>
+          </w:rPr>
+          <w:t>https</w:t>
+        </w:r>
+        <w:r>
+          <w:rPr>
+            <w:rStyle w:val="a6"/>
+          </w:rPr>
+          <w:t>://3</w:t>
+        </w:r>
+        <w:r>
+          <w:rPr>
+            <w:rStyle w:val="a6"/>
+            <w:lang w:val="en-US"/>
+          </w:rPr>
+          <w:t>dnews</w:t>
+        </w:r>
+        <w:r>
+          <w:rPr>
+            <w:rStyle w:val="a6"/>
+          </w:rPr>
+          <w:t>.</w:t>
+        </w:r>
+        <w:r>
+          <w:rPr>
+            <w:rStyle w:val="a6"/>
+            <w:lang w:val="en-US"/>
+          </w:rPr>
+          <w:t>ru</w:t>
+        </w:r>
+        <w:r>
+          <w:rPr>
+            <w:rStyle w:val="a6"/>
+          </w:rPr>
+          <w:t>/1014032/</w:t>
+        </w:r>
+        <w:r>
+          <w:rPr>
+            <w:rStyle w:val="a6"/>
+            <w:lang w:val="en-US"/>
+          </w:rPr>
+          <w:t>obzor</w:t>
+        </w:r>
+        <w:r>
+          <w:rPr>
+            <w:rStyle w:val="a6"/>
+          </w:rPr>
+          <w:t>-10-</w:t>
+        </w:r>
+        <w:r>
+          <w:rPr>
+            <w:rStyle w:val="a6"/>
+            <w:lang w:val="en-US"/>
+          </w:rPr>
+          <w:t>programm</w:t>
+        </w:r>
+        <w:r>
+          <w:rPr>
+            <w:rStyle w:val="a6"/>
+          </w:rPr>
+          <w:t>-</w:t>
+        </w:r>
+        <w:r>
+          <w:rPr>
+            <w:rStyle w:val="a6"/>
+            <w:lang w:val="en-US"/>
+          </w:rPr>
+          <w:t>dlya</w:t>
+        </w:r>
+        <w:r>
+          <w:rPr>
+            <w:rStyle w:val="a6"/>
+          </w:rPr>
+          <w:t>-</w:t>
+        </w:r>
+        <w:r>
+          <w:rPr>
+            <w:rStyle w:val="a6"/>
+            <w:lang w:val="en-US"/>
+          </w:rPr>
+          <w:t>zametok</w:t>
+        </w:r>
+      </w:hyperlink>
+      <w:r>
+        <w:br/>
+      </w:r>
+      <w:hyperlink r:id="rId32" w:history="1">
+        <w:r>
+          <w:rPr>
+            <w:rStyle w:val="a6"/>
+            <w:lang w:val="en-US"/>
+          </w:rPr>
+          <w:t>https</w:t>
+        </w:r>
+        <w:r>
+          <w:rPr>
+            <w:rStyle w:val="a6"/>
+          </w:rPr>
+          <w:t>://</w:t>
+        </w:r>
+        <w:r>
+          <w:rPr>
+            <w:rStyle w:val="a6"/>
+            <w:lang w:val="en-US"/>
+          </w:rPr>
+          <w:t>worldscholarshipforum</w:t>
+        </w:r>
+        <w:r>
+          <w:rPr>
+            <w:rStyle w:val="a6"/>
+          </w:rPr>
+          <w:t>.</w:t>
+        </w:r>
+        <w:r>
+          <w:rPr>
+            <w:rStyle w:val="a6"/>
+            <w:lang w:val="en-US"/>
+          </w:rPr>
+          <w:t>com</w:t>
+        </w:r>
+        <w:r>
+          <w:rPr>
+            <w:rStyle w:val="a6"/>
+          </w:rPr>
+          <w:t>/</w:t>
+        </w:r>
+        <w:r>
+          <w:rPr>
+            <w:rStyle w:val="a6"/>
+            <w:lang w:val="en-US"/>
+          </w:rPr>
+          <w:t>ru</w:t>
+        </w:r>
+        <w:r>
+          <w:rPr>
+            <w:rStyle w:val="a6"/>
+          </w:rPr>
+          <w:t>/</w:t>
+        </w:r>
+        <w:r>
+          <w:rPr>
+            <w:rStyle w:val="a6"/>
+            <w:lang w:val="en-US"/>
+          </w:rPr>
+          <w:t>best</w:t>
+        </w:r>
+        <w:r>
+          <w:rPr>
+            <w:rStyle w:val="a6"/>
+          </w:rPr>
+          <w:t>-</w:t>
+        </w:r>
+        <w:r>
+          <w:rPr>
+            <w:rStyle w:val="a6"/>
+            <w:lang w:val="en-US"/>
+          </w:rPr>
+          <w:t>note</w:t>
+        </w:r>
+        <w:r>
+          <w:rPr>
+            <w:rStyle w:val="a6"/>
+          </w:rPr>
+          <w:t>-</w:t>
+        </w:r>
+        <w:r>
+          <w:rPr>
+            <w:rStyle w:val="a6"/>
+            <w:lang w:val="en-US"/>
+          </w:rPr>
+          <w:t>taking</w:t>
+        </w:r>
+        <w:r>
+          <w:rPr>
+            <w:rStyle w:val="a6"/>
+          </w:rPr>
+          <w:t>-</w:t>
+        </w:r>
+        <w:r>
+          <w:rPr>
+            <w:rStyle w:val="a6"/>
+            <w:lang w:val="en-US"/>
+          </w:rPr>
+          <w:t>app</w:t>
+        </w:r>
+        <w:r>
+          <w:rPr>
+            <w:rStyle w:val="a6"/>
+          </w:rPr>
+          <w:t>-</w:t>
+        </w:r>
+        <w:r>
+          <w:rPr>
+            <w:rStyle w:val="a6"/>
+            <w:lang w:val="en-US"/>
+          </w:rPr>
+          <w:t>for</w:t>
+        </w:r>
+        <w:r>
+          <w:rPr>
+            <w:rStyle w:val="a6"/>
+          </w:rPr>
+          <w:t>-</w:t>
+        </w:r>
+        <w:r>
+          <w:rPr>
+            <w:rStyle w:val="a6"/>
+            <w:lang w:val="en-US"/>
+          </w:rPr>
+          <w:t>students</w:t>
+        </w:r>
+        <w:r>
+          <w:rPr>
+            <w:rStyle w:val="a6"/>
+          </w:rPr>
+          <w:t>-</w:t>
+        </w:r>
+        <w:r>
+          <w:rPr>
+            <w:rStyle w:val="a6"/>
+            <w:lang w:val="en-US"/>
+          </w:rPr>
+          <w:t>teachers</w:t>
+        </w:r>
+        <w:r>
+          <w:rPr>
+            <w:rStyle w:val="a6"/>
+          </w:rPr>
+          <w:t>/</w:t>
+        </w:r>
+      </w:hyperlink>
+    </w:p>
+    <w:p>
+      <w:hyperlink r:id="rId33" w:history="1">
+        <w:r>
+          <w:rPr>
+            <w:rStyle w:val="a6"/>
+          </w:rPr>
+          <w:t>https://simplenote.com/</w:t>
+        </w:r>
+      </w:hyperlink>
     </w:p>
     <w:p/>
     <w:p/>
     <w:p>
-      <w:pPr>
-        <w:spacing w:after="160" w:line="259" w:lineRule="auto"/>
-      </w:pPr>
-      <w:r>
-        <w:br w:type="page"/>
-      </w:r>
-    </w:p>
-    <w:p>
-      <w:pPr>
-        <w:pStyle w:val="1"/>
-      </w:pPr>
-      <w:bookmarkStart w:id="18" w:name="_Toc87803960"/>
-      <w:r>
-        <w:lastRenderedPageBreak/>
-        <w:t>ЗАКЛЮЧЕНИЕ</w:t>
-      </w:r>
-      <w:bookmarkEnd w:id="18"/>
-    </w:p>
-    <w:p/>
-    <w:p>
-      <w:pPr>
-        <w:spacing w:after="160" w:line="259" w:lineRule="auto"/>
-      </w:pPr>
-      <w:r>
-        <w:br w:type="page"/>
-      </w:r>
-    </w:p>
-    <w:p>
-      <w:pPr>
-        <w:pStyle w:val="1"/>
-      </w:pPr>
-      <w:bookmarkStart w:id="19" w:name="_Toc87803961"/>
-      <w:r>
-        <w:lastRenderedPageBreak/>
-        <w:t>СПИСОК ИСПОЛЬЗОВАНЫХ ИСТОЧНИКОВ</w:t>
-      </w:r>
-      <w:bookmarkEnd w:id="19"/>
-    </w:p>
-    <w:p/>
-    <w:p>
-      <w:r>
-        <w:t xml:space="preserve">[1] </w:t>
-      </w:r>
-      <w:r>
-        <w:t>Интерактивная доска</w:t>
-      </w:r>
-      <w:r>
-        <w:t xml:space="preserve"> - </w:t>
-      </w:r>
-      <w:hyperlink r:id="rId23" w:history="1">
-        <w:r>
-          <w:rPr>
-            <w:rStyle w:val="a6"/>
-            <w:lang w:val="en-US"/>
-          </w:rPr>
-          <w:t>https</w:t>
-        </w:r>
-        <w:r>
-          <w:rPr>
-            <w:rStyle w:val="a6"/>
-          </w:rPr>
-          <w:t>://</w:t>
-        </w:r>
-        <w:proofErr w:type="spellStart"/>
-        <w:r>
-          <w:rPr>
-            <w:rStyle w:val="a6"/>
-            <w:lang w:val="en-US"/>
-          </w:rPr>
-          <w:t>ru</w:t>
-        </w:r>
-        <w:proofErr w:type="spellEnd"/>
-        <w:r>
-          <w:rPr>
-            <w:rStyle w:val="a6"/>
-          </w:rPr>
-          <w:t>.</w:t>
-        </w:r>
-        <w:proofErr w:type="spellStart"/>
-        <w:r>
-          <w:rPr>
-            <w:rStyle w:val="a6"/>
-            <w:lang w:val="en-US"/>
-          </w:rPr>
-          <w:t>wikipedia</w:t>
-        </w:r>
-        <w:proofErr w:type="spellEnd"/>
-        <w:r>
-          <w:rPr>
-            <w:rStyle w:val="a6"/>
-          </w:rPr>
-          <w:t>.</w:t>
-        </w:r>
-        <w:r>
-          <w:rPr>
-            <w:rStyle w:val="a6"/>
-            <w:lang w:val="en-US"/>
-          </w:rPr>
-          <w:t>org</w:t>
-        </w:r>
-        <w:r>
-          <w:rPr>
-            <w:rStyle w:val="a6"/>
-          </w:rPr>
-          <w:t>/</w:t>
-        </w:r>
-        <w:r>
-          <w:rPr>
-            <w:rStyle w:val="a6"/>
-            <w:lang w:val="en-US"/>
-          </w:rPr>
-          <w:t>wiki</w:t>
-        </w:r>
-        <w:r>
-          <w:rPr>
-            <w:rStyle w:val="a6"/>
-          </w:rPr>
-          <w:t>/%</w:t>
-        </w:r>
-        <w:r>
-          <w:rPr>
-            <w:rStyle w:val="a6"/>
-            <w:lang w:val="en-US"/>
-          </w:rPr>
-          <w:t>D</w:t>
-        </w:r>
-        <w:r>
-          <w:rPr>
-            <w:rStyle w:val="a6"/>
-          </w:rPr>
-          <w:t>0%98%</w:t>
-        </w:r>
-        <w:r>
-          <w:rPr>
-            <w:rStyle w:val="a6"/>
-            <w:lang w:val="en-US"/>
-          </w:rPr>
-          <w:t>D</w:t>
-        </w:r>
-        <w:r>
-          <w:rPr>
-            <w:rStyle w:val="a6"/>
-          </w:rPr>
-          <w:t>0%</w:t>
-        </w:r>
-        <w:r>
-          <w:rPr>
-            <w:rStyle w:val="a6"/>
-            <w:lang w:val="en-US"/>
-          </w:rPr>
-          <w:t>BD</w:t>
-        </w:r>
-        <w:r>
-          <w:rPr>
-            <w:rStyle w:val="a6"/>
-          </w:rPr>
-          <w:t>%</w:t>
-        </w:r>
-        <w:r>
-          <w:rPr>
-            <w:rStyle w:val="a6"/>
-            <w:lang w:val="en-US"/>
-          </w:rPr>
-          <w:t>D</w:t>
-        </w:r>
-        <w:r>
-          <w:rPr>
-            <w:rStyle w:val="a6"/>
-          </w:rPr>
-          <w:t>1%82%</w:t>
-        </w:r>
-        <w:r>
-          <w:rPr>
-            <w:rStyle w:val="a6"/>
-            <w:lang w:val="en-US"/>
-          </w:rPr>
-          <w:t>D</w:t>
-        </w:r>
-        <w:r>
-          <w:rPr>
-            <w:rStyle w:val="a6"/>
-          </w:rPr>
-          <w:t>0%</w:t>
-        </w:r>
-        <w:r>
-          <w:rPr>
-            <w:rStyle w:val="a6"/>
-            <w:lang w:val="en-US"/>
-          </w:rPr>
-          <w:t>B</w:t>
-        </w:r>
-        <w:r>
-          <w:rPr>
-            <w:rStyle w:val="a6"/>
-          </w:rPr>
-          <w:t>5%</w:t>
-        </w:r>
-        <w:r>
-          <w:rPr>
-            <w:rStyle w:val="a6"/>
-            <w:lang w:val="en-US"/>
-          </w:rPr>
-          <w:t>D</w:t>
-        </w:r>
-        <w:r>
-          <w:rPr>
-            <w:rStyle w:val="a6"/>
-          </w:rPr>
-          <w:t>1%80%</w:t>
-        </w:r>
-        <w:r>
-          <w:rPr>
-            <w:rStyle w:val="a6"/>
-            <w:lang w:val="en-US"/>
-          </w:rPr>
-          <w:t>D</w:t>
-        </w:r>
-        <w:r>
-          <w:rPr>
-            <w:rStyle w:val="a6"/>
-          </w:rPr>
-          <w:t>0%</w:t>
-        </w:r>
-        <w:r>
-          <w:rPr>
-            <w:rStyle w:val="a6"/>
-            <w:lang w:val="en-US"/>
-          </w:rPr>
-          <w:t>B</w:t>
-        </w:r>
-        <w:r>
-          <w:rPr>
-            <w:rStyle w:val="a6"/>
-          </w:rPr>
-          <w:t>0%</w:t>
-        </w:r>
-        <w:r>
-          <w:rPr>
-            <w:rStyle w:val="a6"/>
-            <w:lang w:val="en-US"/>
-          </w:rPr>
-          <w:t>D</w:t>
-        </w:r>
-        <w:r>
-          <w:rPr>
-            <w:rStyle w:val="a6"/>
-          </w:rPr>
-          <w:t>0%</w:t>
-        </w:r>
-        <w:r>
-          <w:rPr>
-            <w:rStyle w:val="a6"/>
-            <w:lang w:val="en-US"/>
-          </w:rPr>
-          <w:t>BA</w:t>
-        </w:r>
-        <w:r>
-          <w:rPr>
-            <w:rStyle w:val="a6"/>
-          </w:rPr>
-          <w:t>%</w:t>
-        </w:r>
-        <w:r>
-          <w:rPr>
-            <w:rStyle w:val="a6"/>
-            <w:lang w:val="en-US"/>
-          </w:rPr>
-          <w:t>D</w:t>
-        </w:r>
-        <w:r>
-          <w:rPr>
-            <w:rStyle w:val="a6"/>
-          </w:rPr>
-          <w:t>1%82%</w:t>
-        </w:r>
-        <w:r>
-          <w:rPr>
-            <w:rStyle w:val="a6"/>
-            <w:lang w:val="en-US"/>
-          </w:rPr>
-          <w:t>D</w:t>
-        </w:r>
-        <w:r>
-          <w:rPr>
-            <w:rStyle w:val="a6"/>
-          </w:rPr>
-          <w:t>0%</w:t>
-        </w:r>
-        <w:r>
-          <w:rPr>
-            <w:rStyle w:val="a6"/>
-            <w:lang w:val="en-US"/>
-          </w:rPr>
-          <w:t>B</w:t>
-        </w:r>
-        <w:r>
-          <w:rPr>
-            <w:rStyle w:val="a6"/>
-          </w:rPr>
-          <w:t>8%</w:t>
-        </w:r>
-        <w:r>
-          <w:rPr>
-            <w:rStyle w:val="a6"/>
-            <w:lang w:val="en-US"/>
-          </w:rPr>
-          <w:t>D</w:t>
-        </w:r>
-        <w:r>
-          <w:rPr>
-            <w:rStyle w:val="a6"/>
-          </w:rPr>
-          <w:t>0%</w:t>
-        </w:r>
-        <w:r>
-          <w:rPr>
-            <w:rStyle w:val="a6"/>
-            <w:lang w:val="en-US"/>
-          </w:rPr>
-          <w:t>B</w:t>
-        </w:r>
-        <w:r>
-          <w:rPr>
-            <w:rStyle w:val="a6"/>
-          </w:rPr>
-          <w:t>2%</w:t>
-        </w:r>
-        <w:r>
-          <w:rPr>
-            <w:rStyle w:val="a6"/>
-            <w:lang w:val="en-US"/>
-          </w:rPr>
-          <w:t>D</w:t>
-        </w:r>
-        <w:r>
-          <w:rPr>
-            <w:rStyle w:val="a6"/>
-          </w:rPr>
-          <w:t>0%</w:t>
-        </w:r>
-        <w:r>
-          <w:rPr>
-            <w:rStyle w:val="a6"/>
-            <w:lang w:val="en-US"/>
-          </w:rPr>
-          <w:t>BD</w:t>
-        </w:r>
-        <w:r>
-          <w:rPr>
-            <w:rStyle w:val="a6"/>
-          </w:rPr>
-          <w:t>%</w:t>
-        </w:r>
-        <w:r>
-          <w:rPr>
-            <w:rStyle w:val="a6"/>
-            <w:lang w:val="en-US"/>
-          </w:rPr>
-          <w:t>D</w:t>
-        </w:r>
-        <w:r>
-          <w:rPr>
-            <w:rStyle w:val="a6"/>
-          </w:rPr>
-          <w:t>0%</w:t>
-        </w:r>
-        <w:r>
-          <w:rPr>
-            <w:rStyle w:val="a6"/>
-            <w:lang w:val="en-US"/>
-          </w:rPr>
-          <w:t>B</w:t>
-        </w:r>
-        <w:r>
-          <w:rPr>
-            <w:rStyle w:val="a6"/>
-          </w:rPr>
-          <w:t>0%</w:t>
-        </w:r>
-        <w:r>
-          <w:rPr>
-            <w:rStyle w:val="a6"/>
-            <w:lang w:val="en-US"/>
-          </w:rPr>
-          <w:t>D</w:t>
-        </w:r>
-        <w:r>
-          <w:rPr>
-            <w:rStyle w:val="a6"/>
-          </w:rPr>
-          <w:t>1%8</w:t>
-        </w:r>
-        <w:r>
-          <w:rPr>
-            <w:rStyle w:val="a6"/>
-            <w:lang w:val="en-US"/>
-          </w:rPr>
-          <w:t>F</w:t>
-        </w:r>
-        <w:r>
-          <w:rPr>
-            <w:rStyle w:val="a6"/>
-          </w:rPr>
-          <w:t>_%</w:t>
-        </w:r>
-        <w:r>
-          <w:rPr>
-            <w:rStyle w:val="a6"/>
-            <w:lang w:val="en-US"/>
-          </w:rPr>
-          <w:t>D</w:t>
-        </w:r>
-        <w:r>
-          <w:rPr>
-            <w:rStyle w:val="a6"/>
-          </w:rPr>
-          <w:t>0%</w:t>
-        </w:r>
-        <w:r>
-          <w:rPr>
-            <w:rStyle w:val="a6"/>
-            <w:lang w:val="en-US"/>
-          </w:rPr>
-          <w:t>B</w:t>
-        </w:r>
-        <w:r>
-          <w:rPr>
-            <w:rStyle w:val="a6"/>
-          </w:rPr>
-          <w:t>4%</w:t>
-        </w:r>
-        <w:r>
-          <w:rPr>
-            <w:rStyle w:val="a6"/>
-            <w:lang w:val="en-US"/>
-          </w:rPr>
-          <w:t>D</w:t>
-        </w:r>
-        <w:r>
-          <w:rPr>
-            <w:rStyle w:val="a6"/>
-          </w:rPr>
-          <w:t>0%</w:t>
-        </w:r>
-        <w:r>
-          <w:rPr>
-            <w:rStyle w:val="a6"/>
-            <w:lang w:val="en-US"/>
-          </w:rPr>
-          <w:t>BE</w:t>
-        </w:r>
-        <w:r>
-          <w:rPr>
-            <w:rStyle w:val="a6"/>
-          </w:rPr>
-          <w:t>%</w:t>
-        </w:r>
-        <w:r>
-          <w:rPr>
-            <w:rStyle w:val="a6"/>
-            <w:lang w:val="en-US"/>
-          </w:rPr>
-          <w:t>D</w:t>
-        </w:r>
-        <w:r>
-          <w:rPr>
-            <w:rStyle w:val="a6"/>
-          </w:rPr>
-          <w:t>1%81%</w:t>
-        </w:r>
-        <w:r>
-          <w:rPr>
-            <w:rStyle w:val="a6"/>
-            <w:lang w:val="en-US"/>
-          </w:rPr>
-          <w:t>D</w:t>
-        </w:r>
-        <w:r>
-          <w:rPr>
-            <w:rStyle w:val="a6"/>
-          </w:rPr>
-          <w:t>0%</w:t>
-        </w:r>
-        <w:r>
-          <w:rPr>
-            <w:rStyle w:val="a6"/>
-            <w:lang w:val="en-US"/>
-          </w:rPr>
-          <w:t>BA</w:t>
-        </w:r>
-        <w:r>
-          <w:rPr>
-            <w:rStyle w:val="a6"/>
-          </w:rPr>
-          <w:t>%</w:t>
-        </w:r>
-        <w:r>
-          <w:rPr>
-            <w:rStyle w:val="a6"/>
-            <w:lang w:val="en-US"/>
-          </w:rPr>
-          <w:t>D</w:t>
-        </w:r>
-        <w:r>
-          <w:rPr>
-            <w:rStyle w:val="a6"/>
-          </w:rPr>
-          <w:t>0%</w:t>
-        </w:r>
-        <w:r>
-          <w:rPr>
-            <w:rStyle w:val="a6"/>
-            <w:lang w:val="en-US"/>
-          </w:rPr>
-          <w:t>B</w:t>
-        </w:r>
-        <w:r>
-          <w:rPr>
-            <w:rStyle w:val="a6"/>
-          </w:rPr>
-          <w:t>0</w:t>
+      <w:hyperlink r:id="rId34" w:history="1">
+        <w:r>
+          <w:rPr>
+            <w:rStyle w:val="a6"/>
+          </w:rPr>
+          <w:t>https://www.notion.so/pricing</w:t>
         </w:r>
       </w:hyperlink>
     </w:p>
     <w:p>
-      <w:r>
-        <w:t xml:space="preserve">[2] </w:t>
-      </w:r>
-      <w:r>
-        <w:t xml:space="preserve">Интеллект </w:t>
-      </w:r>
-      <w:proofErr w:type="gramStart"/>
-      <w:r>
-        <w:t>карты  -</w:t>
-      </w:r>
-      <w:proofErr w:type="gramEnd"/>
-      <w:r>
-        <w:t xml:space="preserve"> </w:t>
-      </w:r>
-      <w:hyperlink r:id="rId24" w:history="1">
-        <w:r>
-          <w:rPr>
-            <w:rStyle w:val="a6"/>
-          </w:rPr>
-          <w:t>https://externat.foxford.ru/polezno-znat/kak-ispolzovat</w:t>
-        </w:r>
-      </w:hyperlink>
-    </w:p>
-    <w:p>
-      <w:pPr>
-        <w:rPr>
-          <w:rStyle w:val="a6"/>
-        </w:rPr>
-      </w:pPr>
-      <w:r>
-        <w:t>[</w:t>
-      </w:r>
-      <w:r>
-        <w:t>3</w:t>
-      </w:r>
-      <w:r>
-        <w:t xml:space="preserve">] Основные различия между веб-сайтом и веб-приложением - </w:t>
-      </w:r>
-      <w:hyperlink r:id="rId25" w:history="1">
-        <w:r>
-          <w:rPr>
-            <w:rStyle w:val="a6"/>
-          </w:rPr>
-          <w:t>http://artismedia.by/blog/osnovnye-razlichiya-mezhdu-veb-sajtom-i-veb-prilozheniem/</w:t>
-        </w:r>
-      </w:hyperlink>
-    </w:p>
-    <w:p/>
-    <w:p>
-      <w:r>
-        <w:t>Анализ программ</w:t>
-      </w:r>
-    </w:p>
-    <w:p>
-      <w:hyperlink r:id="rId26" w:history="1">
-        <w:r>
-          <w:rPr>
-            <w:rStyle w:val="a6"/>
-          </w:rPr>
-          <w:t>https://impression.ua/google-keep-chto-eto-takoe-i-kak-im-polzovatsya/</w:t>
-        </w:r>
-      </w:hyperlink>
-    </w:p>
-    <w:p>
-      <w:hyperlink r:id="rId27" w:history="1">
-        <w:r>
-          <w:rPr>
-            <w:rStyle w:val="a6"/>
-          </w:rPr>
-          <w:t>https://keep.google.com/</w:t>
-        </w:r>
-      </w:hyperlink>
-    </w:p>
-    <w:p/>
-    <w:p>
-      <w:hyperlink r:id="rId28" w:history="1">
-        <w:r>
-          <w:rPr>
-            <w:rStyle w:val="a6"/>
-            <w:lang w:val="en-US"/>
-          </w:rPr>
-          <w:t>https</w:t>
-        </w:r>
-        <w:r>
-          <w:rPr>
-            <w:rStyle w:val="a6"/>
-          </w:rPr>
-          <w:t>://3</w:t>
-        </w:r>
-        <w:r>
-          <w:rPr>
-            <w:rStyle w:val="a6"/>
-            <w:lang w:val="en-US"/>
-          </w:rPr>
-          <w:t>dnews</w:t>
-        </w:r>
-        <w:r>
-          <w:rPr>
-            <w:rStyle w:val="a6"/>
-          </w:rPr>
-          <w:t>.</w:t>
-        </w:r>
-        <w:r>
-          <w:rPr>
-            <w:rStyle w:val="a6"/>
-            <w:lang w:val="en-US"/>
-          </w:rPr>
-          <w:t>ru</w:t>
-        </w:r>
-        <w:r>
-          <w:rPr>
-            <w:rStyle w:val="a6"/>
-          </w:rPr>
-          <w:t>/1014032/</w:t>
-        </w:r>
-        <w:r>
-          <w:rPr>
-            <w:rStyle w:val="a6"/>
-            <w:lang w:val="en-US"/>
-          </w:rPr>
-          <w:t>obzor</w:t>
-        </w:r>
-        <w:r>
-          <w:rPr>
-            <w:rStyle w:val="a6"/>
-          </w:rPr>
-          <w:t>-10-</w:t>
-        </w:r>
-        <w:r>
-          <w:rPr>
-            <w:rStyle w:val="a6"/>
-            <w:lang w:val="en-US"/>
-          </w:rPr>
-          <w:t>programm</w:t>
-        </w:r>
-        <w:r>
-          <w:rPr>
-            <w:rStyle w:val="a6"/>
-          </w:rPr>
-          <w:t>-</w:t>
-        </w:r>
-        <w:r>
-          <w:rPr>
-            <w:rStyle w:val="a6"/>
-            <w:lang w:val="en-US"/>
-          </w:rPr>
-          <w:t>dlya</w:t>
-        </w:r>
-        <w:r>
-          <w:rPr>
-            <w:rStyle w:val="a6"/>
-          </w:rPr>
-          <w:t>-</w:t>
-        </w:r>
-        <w:r>
-          <w:rPr>
-            <w:rStyle w:val="a6"/>
-            <w:lang w:val="en-US"/>
-          </w:rPr>
-          <w:t>zametok</w:t>
-        </w:r>
-      </w:hyperlink>
-      <w:r>
-        <w:br/>
-      </w:r>
-      <w:hyperlink r:id="rId29" w:history="1">
-        <w:r>
-          <w:rPr>
-            <w:rStyle w:val="a6"/>
-            <w:lang w:val="en-US"/>
-          </w:rPr>
-          <w:t>https</w:t>
-        </w:r>
-        <w:r>
-          <w:rPr>
-            <w:rStyle w:val="a6"/>
-          </w:rPr>
-          <w:t>://</w:t>
-        </w:r>
-        <w:r>
-          <w:rPr>
-            <w:rStyle w:val="a6"/>
-            <w:lang w:val="en-US"/>
-          </w:rPr>
-          <w:t>worldscholarshipforum</w:t>
-        </w:r>
-        <w:r>
-          <w:rPr>
-            <w:rStyle w:val="a6"/>
-          </w:rPr>
-          <w:t>.</w:t>
-        </w:r>
-        <w:r>
-          <w:rPr>
-            <w:rStyle w:val="a6"/>
-            <w:lang w:val="en-US"/>
-          </w:rPr>
-          <w:t>com</w:t>
-        </w:r>
-        <w:r>
-          <w:rPr>
-            <w:rStyle w:val="a6"/>
-          </w:rPr>
-          <w:t>/</w:t>
-        </w:r>
-        <w:r>
-          <w:rPr>
-            <w:rStyle w:val="a6"/>
-            <w:lang w:val="en-US"/>
-          </w:rPr>
-          <w:t>ru</w:t>
-        </w:r>
-        <w:r>
-          <w:rPr>
-            <w:rStyle w:val="a6"/>
-          </w:rPr>
-          <w:t>/</w:t>
-        </w:r>
-        <w:r>
-          <w:rPr>
-            <w:rStyle w:val="a6"/>
-            <w:lang w:val="en-US"/>
-          </w:rPr>
-          <w:t>best</w:t>
-        </w:r>
-        <w:r>
-          <w:rPr>
-            <w:rStyle w:val="a6"/>
-          </w:rPr>
-          <w:t>-</w:t>
-        </w:r>
-        <w:r>
-          <w:rPr>
-            <w:rStyle w:val="a6"/>
-            <w:lang w:val="en-US"/>
-          </w:rPr>
-          <w:t>note</w:t>
-        </w:r>
-        <w:r>
-          <w:rPr>
-            <w:rStyle w:val="a6"/>
-          </w:rPr>
-          <w:t>-</w:t>
-        </w:r>
-        <w:r>
-          <w:rPr>
-            <w:rStyle w:val="a6"/>
-            <w:lang w:val="en-US"/>
-          </w:rPr>
-          <w:t>taking</w:t>
-        </w:r>
-        <w:r>
-          <w:rPr>
-            <w:rStyle w:val="a6"/>
-          </w:rPr>
-          <w:t>-</w:t>
-        </w:r>
-        <w:r>
-          <w:rPr>
-            <w:rStyle w:val="a6"/>
-            <w:lang w:val="en-US"/>
-          </w:rPr>
-          <w:t>app</w:t>
-        </w:r>
-        <w:r>
-          <w:rPr>
-            <w:rStyle w:val="a6"/>
-          </w:rPr>
-          <w:t>-</w:t>
-        </w:r>
-        <w:r>
-          <w:rPr>
-            <w:rStyle w:val="a6"/>
-            <w:lang w:val="en-US"/>
-          </w:rPr>
-          <w:t>for</w:t>
-        </w:r>
-        <w:r>
-          <w:rPr>
-            <w:rStyle w:val="a6"/>
-          </w:rPr>
-          <w:t>-</w:t>
-        </w:r>
-        <w:r>
-          <w:rPr>
-            <w:rStyle w:val="a6"/>
-            <w:lang w:val="en-US"/>
-          </w:rPr>
-          <w:t>students</w:t>
-        </w:r>
-        <w:r>
-          <w:rPr>
-            <w:rStyle w:val="a6"/>
-          </w:rPr>
-          <w:t>-</w:t>
-        </w:r>
-        <w:r>
-          <w:rPr>
-            <w:rStyle w:val="a6"/>
-            <w:lang w:val="en-US"/>
-          </w:rPr>
-          <w:t>teachers</w:t>
-        </w:r>
-        <w:r>
-          <w:rPr>
-            <w:rStyle w:val="a6"/>
-          </w:rPr>
-          <w:t>/</w:t>
-        </w:r>
-      </w:hyperlink>
-    </w:p>
-    <w:p>
-      <w:hyperlink r:id="rId30" w:history="1">
-        <w:r>
-          <w:rPr>
-            <w:rStyle w:val="a6"/>
-          </w:rPr>
-          <w:t>https://simplenote.com/</w:t>
+      <w:hyperlink r:id="rId35" w:history="1">
+        <w:r>
+          <w:rPr>
+            <w:rStyle w:val="a6"/>
+          </w:rPr>
+          <w:t>https://www.notion.so</w:t>
         </w:r>
       </w:hyperlink>
     </w:p>
     <w:p/>
     <w:p/>
     <w:p>
-      <w:hyperlink r:id="rId31" w:history="1">
-        <w:r>
-          <w:rPr>
-            <w:rStyle w:val="a6"/>
-          </w:rPr>
-          <w:t>https://www.notion.so/pricing</w:t>
-        </w:r>
-      </w:hyperlink>
-    </w:p>
-    <w:p>
-      <w:hyperlink r:id="rId32" w:history="1">
-        <w:r>
-          <w:rPr>
-            <w:rStyle w:val="a6"/>
-          </w:rPr>
-          <w:t>https://www.notion.so</w:t>
+      <w:pPr>
+        <w:rPr>
+          <w:lang w:val="en-US"/>
+        </w:rPr>
+      </w:pPr>
+      <w:proofErr w:type="spellStart"/>
+      <w:r>
+        <w:rPr>
+          <w:lang w:val="en-US"/>
+        </w:rPr>
+        <w:t>UseCase</w:t>
+      </w:r>
+      <w:proofErr w:type="spellEnd"/>
+    </w:p>
+    <w:p/>
+    <w:p>
+      <w:r>
+        <w:t>http://book.uml3.ru/sec_1_5</w:t>
+      </w:r>
+      <w:r>
+        <w:br/>
+      </w:r>
+      <w:r>
+        <w:rPr>
+          <w:lang w:val="en-US"/>
+        </w:rPr>
+        <w:t>https</w:t>
+      </w:r>
+      <w:r>
+        <w:t>://</w:t>
+      </w:r>
+      <w:proofErr w:type="spellStart"/>
+      <w:r>
+        <w:rPr>
+          <w:lang w:val="en-US"/>
+        </w:rPr>
+        <w:t>ru</w:t>
+      </w:r>
+      <w:proofErr w:type="spellEnd"/>
+      <w:r>
+        <w:t>.</w:t>
+      </w:r>
+      <w:proofErr w:type="spellStart"/>
+      <w:r>
+        <w:rPr>
+          <w:lang w:val="en-US"/>
+        </w:rPr>
+        <w:t>wikipedia</w:t>
+      </w:r>
+      <w:proofErr w:type="spellEnd"/>
+      <w:r>
+        <w:t>.</w:t>
+      </w:r>
+      <w:r>
+        <w:rPr>
+          <w:lang w:val="en-US"/>
+        </w:rPr>
+        <w:t>org</w:t>
+      </w:r>
+      <w:r>
+        <w:t>/</w:t>
+      </w:r>
+      <w:r>
+        <w:rPr>
+          <w:lang w:val="en-US"/>
+        </w:rPr>
+        <w:t>w</w:t>
+      </w:r>
+      <w:r>
+        <w:t>/</w:t>
+      </w:r>
+      <w:r>
+        <w:rPr>
+          <w:lang w:val="en-US"/>
+        </w:rPr>
+        <w:t>index</w:t>
+      </w:r>
+      <w:r>
+        <w:t>.</w:t>
+      </w:r>
+      <w:r>
+        <w:rPr>
+          <w:lang w:val="en-US"/>
+        </w:rPr>
+        <w:t>php</w:t>
+      </w:r>
+      <w:r>
+        <w:t>?</w:t>
+      </w:r>
+      <w:r>
+        <w:rPr>
+          <w:lang w:val="en-US"/>
+        </w:rPr>
+        <w:t>title</w:t>
+      </w:r>
+      <w:r>
+        <w:t>=%</w:t>
+      </w:r>
+      <w:r>
+        <w:rPr>
+          <w:lang w:val="en-US"/>
+        </w:rPr>
+        <w:t>D</w:t>
+      </w:r>
+      <w:r>
+        <w:t>0%94%</w:t>
+      </w:r>
+      <w:r>
+        <w:rPr>
+          <w:lang w:val="en-US"/>
+        </w:rPr>
+        <w:t>D</w:t>
+      </w:r>
+      <w:r>
+        <w:t>0%</w:t>
+      </w:r>
+      <w:r>
+        <w:rPr>
+          <w:lang w:val="en-US"/>
+        </w:rPr>
+        <w:t>B</w:t>
+      </w:r>
+      <w:r>
+        <w:t>8%</w:t>
+      </w:r>
+      <w:r>
+        <w:rPr>
+          <w:lang w:val="en-US"/>
+        </w:rPr>
+        <w:t>D</w:t>
+      </w:r>
+      <w:r>
+        <w:t>0%</w:t>
+      </w:r>
+      <w:r>
+        <w:rPr>
+          <w:lang w:val="en-US"/>
+        </w:rPr>
+        <w:t>B</w:t>
+      </w:r>
+      <w:r>
+        <w:t>0%</w:t>
+      </w:r>
+      <w:r>
+        <w:rPr>
+          <w:lang w:val="en-US"/>
+        </w:rPr>
+        <w:t>D</w:t>
+      </w:r>
+      <w:r>
+        <w:t>0%</w:t>
+      </w:r>
+      <w:r>
+        <w:rPr>
+          <w:lang w:val="en-US"/>
+        </w:rPr>
+        <w:t>B</w:t>
+      </w:r>
+      <w:r>
+        <w:t>3%</w:t>
+      </w:r>
+      <w:r>
+        <w:rPr>
+          <w:lang w:val="en-US"/>
+        </w:rPr>
+        <w:t>D</w:t>
+      </w:r>
+      <w:r>
+        <w:t>1%80%</w:t>
+      </w:r>
+      <w:r>
+        <w:rPr>
+          <w:lang w:val="en-US"/>
+        </w:rPr>
+        <w:t>D</w:t>
+      </w:r>
+      <w:r>
+        <w:t>0%</w:t>
+      </w:r>
+      <w:r>
+        <w:rPr>
+          <w:lang w:val="en-US"/>
+        </w:rPr>
+        <w:t>B</w:t>
+      </w:r>
+      <w:r>
+        <w:t>0%</w:t>
+      </w:r>
+      <w:r>
+        <w:rPr>
+          <w:lang w:val="en-US"/>
+        </w:rPr>
+        <w:t>D</w:t>
+      </w:r>
+      <w:r>
+        <w:t>0%</w:t>
+      </w:r>
+      <w:r>
+        <w:rPr>
+          <w:lang w:val="en-US"/>
+        </w:rPr>
+        <w:t>BC</w:t>
+      </w:r>
+      <w:r>
+        <w:t>%</w:t>
+      </w:r>
+      <w:r>
+        <w:rPr>
+          <w:lang w:val="en-US"/>
+        </w:rPr>
+        <w:t>D</w:t>
+      </w:r>
+      <w:r>
+        <w:t>0%</w:t>
+      </w:r>
+      <w:r>
+        <w:rPr>
+          <w:lang w:val="en-US"/>
+        </w:rPr>
+        <w:t>BC</w:t>
+      </w:r>
+      <w:r>
+        <w:t>%</w:t>
+      </w:r>
+      <w:r>
+        <w:rPr>
+          <w:lang w:val="en-US"/>
+        </w:rPr>
+        <w:t>D</w:t>
+      </w:r>
+      <w:r>
+        <w:t>0%</w:t>
+      </w:r>
+      <w:r>
+        <w:rPr>
+          <w:lang w:val="en-US"/>
+        </w:rPr>
+        <w:t>B</w:t>
+      </w:r>
+      <w:r>
+        <w:t>0_%</w:t>
+      </w:r>
+      <w:r>
+        <w:rPr>
+          <w:lang w:val="en-US"/>
+        </w:rPr>
+        <w:t>D</w:t>
+      </w:r>
+      <w:r>
+        <w:t>0%</w:t>
+      </w:r>
+      <w:r>
+        <w:rPr>
+          <w:lang w:val="en-US"/>
+        </w:rPr>
+        <w:t>BF</w:t>
+      </w:r>
+      <w:r>
+        <w:t>%</w:t>
+      </w:r>
+      <w:r>
+        <w:rPr>
+          <w:lang w:val="en-US"/>
+        </w:rPr>
+        <w:t>D</w:t>
+      </w:r>
+      <w:r>
+        <w:t>1%80%</w:t>
+      </w:r>
+      <w:r>
+        <w:rPr>
+          <w:lang w:val="en-US"/>
+        </w:rPr>
+        <w:t>D</w:t>
+      </w:r>
+      <w:r>
+        <w:t>0%</w:t>
+      </w:r>
+      <w:r>
+        <w:rPr>
+          <w:lang w:val="en-US"/>
+        </w:rPr>
+        <w:t>B</w:t>
+      </w:r>
+      <w:r>
+        <w:t>5%</w:t>
+      </w:r>
+      <w:r>
+        <w:rPr>
+          <w:lang w:val="en-US"/>
+        </w:rPr>
+        <w:t>D</w:t>
+      </w:r>
+      <w:r>
+        <w:t>1%86%</w:t>
+      </w:r>
+      <w:r>
+        <w:rPr>
+          <w:lang w:val="en-US"/>
+        </w:rPr>
+        <w:t>D</w:t>
+      </w:r>
+      <w:r>
+        <w:t>0%</w:t>
+      </w:r>
+      <w:r>
+        <w:rPr>
+          <w:lang w:val="en-US"/>
+        </w:rPr>
+        <w:t>B</w:t>
+      </w:r>
+      <w:r>
+        <w:t>5%</w:t>
+      </w:r>
+      <w:r>
+        <w:rPr>
+          <w:lang w:val="en-US"/>
+        </w:rPr>
+        <w:t>D</w:t>
+      </w:r>
+      <w:r>
+        <w:t>0%</w:t>
+      </w:r>
+      <w:r>
+        <w:rPr>
+          <w:lang w:val="en-US"/>
+        </w:rPr>
+        <w:t>B</w:t>
+      </w:r>
+      <w:r>
+        <w:t>4%</w:t>
+      </w:r>
+      <w:r>
+        <w:rPr>
+          <w:lang w:val="en-US"/>
+        </w:rPr>
+        <w:t>D</w:t>
+      </w:r>
+      <w:r>
+        <w:t>0%</w:t>
+      </w:r>
+      <w:r>
+        <w:rPr>
+          <w:lang w:val="en-US"/>
+        </w:rPr>
+        <w:t>B</w:t>
+      </w:r>
+      <w:r>
+        <w:t>5%</w:t>
+      </w:r>
+      <w:r>
+        <w:rPr>
+          <w:lang w:val="en-US"/>
+        </w:rPr>
+        <w:t>D</w:t>
+      </w:r>
+      <w:r>
+        <w:t>0%</w:t>
+      </w:r>
+      <w:r>
+        <w:rPr>
+          <w:lang w:val="en-US"/>
+        </w:rPr>
+        <w:t>BD</w:t>
+      </w:r>
+      <w:r>
+        <w:t>%</w:t>
+      </w:r>
+      <w:r>
+        <w:rPr>
+          <w:lang w:val="en-US"/>
+        </w:rPr>
+        <w:t>D</w:t>
+      </w:r>
+      <w:r>
+        <w:t>1%82%</w:t>
+      </w:r>
+      <w:r>
+        <w:rPr>
+          <w:lang w:val="en-US"/>
+        </w:rPr>
+        <w:t>D</w:t>
+      </w:r>
+      <w:r>
+        <w:t>0%</w:t>
+      </w:r>
+      <w:r>
+        <w:rPr>
+          <w:lang w:val="en-US"/>
+        </w:rPr>
+        <w:t>BE</w:t>
+      </w:r>
+      <w:r>
+        <w:t>%</w:t>
+      </w:r>
+      <w:r>
+        <w:rPr>
+          <w:lang w:val="en-US"/>
+        </w:rPr>
+        <w:t>D</w:t>
+      </w:r>
+      <w:r>
+        <w:t>0%</w:t>
+      </w:r>
+      <w:r>
+        <w:rPr>
+          <w:lang w:val="en-US"/>
+        </w:rPr>
+        <w:t>B</w:t>
+      </w:r>
+      <w:r>
+        <w:t>2&amp;</w:t>
+      </w:r>
+      <w:r>
+        <w:rPr>
+          <w:lang w:val="en-US"/>
+        </w:rPr>
+        <w:t>stable</w:t>
+      </w:r>
+      <w:r>
+        <w:t xml:space="preserve">=1 </w:t>
+      </w:r>
+      <w:hyperlink r:id="rId36" w:history="1">
+        <w:r>
+          <w:rPr>
+            <w:rStyle w:val="a6"/>
+            <w:lang w:val="en-US"/>
+          </w:rPr>
+          <w:t>https</w:t>
+        </w:r>
+        <w:r>
+          <w:rPr>
+            <w:rStyle w:val="a6"/>
+          </w:rPr>
+          <w:t>://</w:t>
+        </w:r>
+        <w:proofErr w:type="spellStart"/>
+        <w:r>
+          <w:rPr>
+            <w:rStyle w:val="a6"/>
+            <w:lang w:val="en-US"/>
+          </w:rPr>
+          <w:t>ru</w:t>
+        </w:r>
+        <w:proofErr w:type="spellEnd"/>
+        <w:r>
+          <w:rPr>
+            <w:rStyle w:val="a6"/>
+          </w:rPr>
+          <w:t>.</w:t>
+        </w:r>
+        <w:proofErr w:type="spellStart"/>
+        <w:r>
+          <w:rPr>
+            <w:rStyle w:val="a6"/>
+            <w:lang w:val="en-US"/>
+          </w:rPr>
+          <w:t>wikipedia</w:t>
+        </w:r>
+        <w:proofErr w:type="spellEnd"/>
+        <w:r>
+          <w:rPr>
+            <w:rStyle w:val="a6"/>
+          </w:rPr>
+          <w:t>.</w:t>
+        </w:r>
+        <w:r>
+          <w:rPr>
+            <w:rStyle w:val="a6"/>
+            <w:lang w:val="en-US"/>
+          </w:rPr>
+          <w:t>org</w:t>
+        </w:r>
+        <w:r>
+          <w:rPr>
+            <w:rStyle w:val="a6"/>
+          </w:rPr>
+          <w:t>/</w:t>
+        </w:r>
+        <w:r>
+          <w:rPr>
+            <w:rStyle w:val="a6"/>
+            <w:lang w:val="en-US"/>
+          </w:rPr>
+          <w:t>wiki</w:t>
+        </w:r>
+        <w:r>
+          <w:rPr>
+            <w:rStyle w:val="a6"/>
+          </w:rPr>
+          <w:t>/%</w:t>
+        </w:r>
+        <w:r>
+          <w:rPr>
+            <w:rStyle w:val="a6"/>
+            <w:lang w:val="en-US"/>
+          </w:rPr>
+          <w:t>D</w:t>
+        </w:r>
+        <w:r>
+          <w:rPr>
+            <w:rStyle w:val="a6"/>
+          </w:rPr>
+          <w:t>0%90%</w:t>
+        </w:r>
+        <w:r>
+          <w:rPr>
+            <w:rStyle w:val="a6"/>
+            <w:lang w:val="en-US"/>
+          </w:rPr>
+          <w:t>D</w:t>
+        </w:r>
+        <w:r>
+          <w:rPr>
+            <w:rStyle w:val="a6"/>
+          </w:rPr>
+          <w:t>0%</w:t>
+        </w:r>
+        <w:r>
+          <w:rPr>
+            <w:rStyle w:val="a6"/>
+            <w:lang w:val="en-US"/>
+          </w:rPr>
+          <w:t>BA</w:t>
+        </w:r>
+        <w:r>
+          <w:rPr>
+            <w:rStyle w:val="a6"/>
+          </w:rPr>
+          <w:t>%</w:t>
+        </w:r>
+        <w:r>
+          <w:rPr>
+            <w:rStyle w:val="a6"/>
+            <w:lang w:val="en-US"/>
+          </w:rPr>
+          <w:t>D</w:t>
+        </w:r>
+        <w:r>
+          <w:rPr>
+            <w:rStyle w:val="a6"/>
+          </w:rPr>
+          <w:t>1%82%</w:t>
+        </w:r>
+        <w:r>
+          <w:rPr>
+            <w:rStyle w:val="a6"/>
+            <w:lang w:val="en-US"/>
+          </w:rPr>
+          <w:t>D</w:t>
+        </w:r>
+        <w:r>
+          <w:rPr>
+            <w:rStyle w:val="a6"/>
+          </w:rPr>
+          <w:t>0%</w:t>
+        </w:r>
+        <w:r>
+          <w:rPr>
+            <w:rStyle w:val="a6"/>
+            <w:lang w:val="en-US"/>
+          </w:rPr>
+          <w:t>BE</w:t>
+        </w:r>
+        <w:r>
+          <w:rPr>
+            <w:rStyle w:val="a6"/>
+          </w:rPr>
+          <w:t>%</w:t>
+        </w:r>
+        <w:r>
+          <w:rPr>
+            <w:rStyle w:val="a6"/>
+            <w:lang w:val="en-US"/>
+          </w:rPr>
+          <w:t>D</w:t>
+        </w:r>
+        <w:r>
+          <w:rPr>
+            <w:rStyle w:val="a6"/>
+          </w:rPr>
+          <w:t>1%80_(</w:t>
+        </w:r>
+        <w:r>
+          <w:rPr>
+            <w:rStyle w:val="a6"/>
+            <w:lang w:val="en-US"/>
+          </w:rPr>
+          <w:t>UML</w:t>
+        </w:r>
+        <w:r>
+          <w:rPr>
+            <w:rStyle w:val="a6"/>
+          </w:rPr>
+          <w:t>)</w:t>
         </w:r>
       </w:hyperlink>
     </w:p>
     <w:p/>
     <w:p/>
     <w:p>
-      <w:pPr>
-        <w:rPr>
-          <w:lang w:val="en-US"/>
-        </w:rPr>
-      </w:pPr>
+      <w:r>
+        <w:rPr>
+          <w:lang w:val="en-US"/>
+        </w:rPr>
+        <w:t>info</w:t>
+      </w:r>
+      <w:r>
+        <w:t xml:space="preserve"> </w:t>
+      </w:r>
+      <w:r>
+        <w:rPr>
+          <w:lang w:val="en-US"/>
+        </w:rPr>
+        <w:t>DB</w:t>
+      </w:r>
+      <w:r>
+        <w:t xml:space="preserve"> </w:t>
+      </w:r>
+      <w:r>
+        <w:rPr>
+          <w:lang w:val="en-US"/>
+        </w:rPr>
+        <w:t>can</w:t>
+      </w:r>
+      <w:r>
+        <w:t xml:space="preserve"> </w:t>
+      </w:r>
       <w:proofErr w:type="spellStart"/>
       <w:r>
         <w:rPr>
           <w:lang w:val="en-US"/>
         </w:rPr>
-        <w:t>UseCase</w:t>
+        <w:t>atrach</w:t>
       </w:r>
       <w:proofErr w:type="spellEnd"/>
-    </w:p>
-    <w:p/>
-    <w:p>
-      <w:r>
-        <w:t>http://book.uml3.ru/sec_1_5</w:t>
+      <w:r>
+        <w:t xml:space="preserve"> </w:t>
+      </w:r>
+      <w:r>
+        <w:rPr>
+          <w:lang w:val="en-US"/>
+        </w:rPr>
+        <w:t>link</w:t>
       </w:r>
       <w:r>
         <w:br/>
       </w:r>
       <w:r>
-        <w:rPr>
-          <w:lang w:val="en-US"/>
-        </w:rPr>
-        <w:t>https</w:t>
-      </w:r>
-      <w:r>
-        <w:t>://</w:t>
+        <w:t xml:space="preserve">[8] </w:t>
       </w:r>
       <w:proofErr w:type="spellStart"/>
       <w:r>
-        <w:rPr>
-          <w:lang w:val="en-US"/>
-        </w:rPr>
-        <w:t>ru</w:t>
+        <w:t>NoSQL</w:t>
       </w:r>
       <w:proofErr w:type="spellEnd"/>
       <w:r>
-        <w:t>.</w:t>
+        <w:t xml:space="preserve"> – </w:t>
       </w:r>
       <w:proofErr w:type="spellStart"/>
       <w:r>
-        <w:rPr>
-          <w:lang w:val="en-US"/>
-        </w:rPr>
-        <w:t>wikipedia</w:t>
+        <w:t>Wikipedia</w:t>
       </w:r>
       <w:proofErr w:type="spellEnd"/>
       <w:r>
-        <w:t>.</w:t>
-      </w:r>
-      <w:r>
-        <w:rPr>
-          <w:lang w:val="en-US"/>
-        </w:rPr>
-        <w:t>org</w:t>
-      </w:r>
-      <w:r>
-        <w:t>/</w:t>
-      </w:r>
-      <w:r>
-        <w:rPr>
-          <w:lang w:val="en-US"/>
-        </w:rPr>
-        <w:t>w</w:t>
-      </w:r>
-      <w:r>
-        <w:t>/</w:t>
-      </w:r>
-      <w:r>
-        <w:rPr>
-          <w:lang w:val="en-US"/>
-        </w:rPr>
-        <w:t>index</w:t>
-      </w:r>
-      <w:r>
-        <w:t>.</w:t>
-      </w:r>
-      <w:r>
-        <w:rPr>
-          <w:lang w:val="en-US"/>
-        </w:rPr>
-        <w:t>php</w:t>
-      </w:r>
-      <w:r>
-        <w:t>?</w:t>
-      </w:r>
-      <w:r>
-        <w:rPr>
-          <w:lang w:val="en-US"/>
-        </w:rPr>
-        <w:t>title</w:t>
-      </w:r>
-      <w:r>
-        <w:t>=%</w:t>
-      </w:r>
-      <w:r>
-        <w:rPr>
-          <w:lang w:val="en-US"/>
-        </w:rPr>
-        <w:t>D</w:t>
-      </w:r>
-      <w:r>
-        <w:t>0%94%</w:t>
-      </w:r>
-      <w:r>
-        <w:rPr>
-          <w:lang w:val="en-US"/>
-        </w:rPr>
-        <w:t>D</w:t>
-      </w:r>
-      <w:r>
-        <w:t>0%</w:t>
-      </w:r>
-      <w:r>
-        <w:rPr>
-          <w:lang w:val="en-US"/>
-        </w:rPr>
-        <w:t>B</w:t>
-      </w:r>
-      <w:r>
-        <w:t>8%</w:t>
-      </w:r>
-      <w:r>
-        <w:rPr>
-          <w:lang w:val="en-US"/>
-        </w:rPr>
-        <w:t>D</w:t>
-      </w:r>
-      <w:r>
-        <w:t>0%</w:t>
-      </w:r>
-      <w:r>
-        <w:rPr>
-          <w:lang w:val="en-US"/>
-        </w:rPr>
-        <w:t>B</w:t>
-      </w:r>
-      <w:r>
-        <w:t>0%</w:t>
-      </w:r>
-      <w:r>
-        <w:rPr>
-          <w:lang w:val="en-US"/>
-        </w:rPr>
-        <w:t>D</w:t>
-      </w:r>
-      <w:r>
-        <w:t>0%</w:t>
-      </w:r>
-      <w:r>
-        <w:rPr>
-          <w:lang w:val="en-US"/>
-        </w:rPr>
-        <w:t>B</w:t>
-      </w:r>
-      <w:r>
-        <w:t>3%</w:t>
-      </w:r>
-      <w:r>
-        <w:rPr>
-          <w:lang w:val="en-US"/>
-        </w:rPr>
-        <w:t>D</w:t>
-      </w:r>
-      <w:r>
-        <w:t>1%80%</w:t>
-      </w:r>
-      <w:r>
-        <w:rPr>
-          <w:lang w:val="en-US"/>
-        </w:rPr>
-        <w:t>D</w:t>
-      </w:r>
-      <w:r>
-        <w:t>0%</w:t>
-      </w:r>
-      <w:r>
-        <w:rPr>
-          <w:lang w:val="en-US"/>
-        </w:rPr>
-        <w:t>B</w:t>
-      </w:r>
-      <w:r>
-        <w:t>0%</w:t>
-      </w:r>
-      <w:r>
-        <w:rPr>
-          <w:lang w:val="en-US"/>
-        </w:rPr>
-        <w:t>D</w:t>
-      </w:r>
-      <w:r>
-        <w:t>0%</w:t>
-      </w:r>
-      <w:r>
-        <w:rPr>
-          <w:lang w:val="en-US"/>
-        </w:rPr>
-        <w:t>BC</w:t>
-      </w:r>
-      <w:r>
-        <w:t>%</w:t>
-      </w:r>
-      <w:r>
-        <w:rPr>
-          <w:lang w:val="en-US"/>
-        </w:rPr>
-        <w:t>D</w:t>
-      </w:r>
-      <w:r>
-        <w:t>0%</w:t>
-      </w:r>
-      <w:r>
-        <w:rPr>
-          <w:lang w:val="en-US"/>
-        </w:rPr>
-        <w:t>BC</w:t>
-      </w:r>
-      <w:r>
-        <w:t>%</w:t>
-      </w:r>
-      <w:r>
-        <w:rPr>
-          <w:lang w:val="en-US"/>
-        </w:rPr>
-        <w:t>D</w:t>
-      </w:r>
-      <w:r>
-        <w:t>0%</w:t>
-      </w:r>
-      <w:r>
-        <w:rPr>
-          <w:lang w:val="en-US"/>
-        </w:rPr>
-        <w:t>B</w:t>
-      </w:r>
-      <w:r>
-        <w:t>0_%</w:t>
-      </w:r>
-      <w:r>
-        <w:rPr>
-          <w:lang w:val="en-US"/>
-        </w:rPr>
-        <w:t>D</w:t>
-      </w:r>
-      <w:r>
-        <w:t>0%</w:t>
-      </w:r>
-      <w:r>
-        <w:rPr>
-          <w:lang w:val="en-US"/>
-        </w:rPr>
-        <w:t>BF</w:t>
-      </w:r>
-      <w:r>
-        <w:t>%</w:t>
-      </w:r>
-      <w:r>
-        <w:rPr>
-          <w:lang w:val="en-US"/>
-        </w:rPr>
-        <w:t>D</w:t>
-      </w:r>
-      <w:r>
-        <w:t>1%80%</w:t>
-      </w:r>
-      <w:r>
-        <w:rPr>
-          <w:lang w:val="en-US"/>
-        </w:rPr>
-        <w:t>D</w:t>
-      </w:r>
-      <w:r>
-        <w:t>0%</w:t>
-      </w:r>
-      <w:r>
-        <w:rPr>
-          <w:lang w:val="en-US"/>
-        </w:rPr>
-        <w:t>B</w:t>
-      </w:r>
-      <w:r>
-        <w:t>5%</w:t>
-      </w:r>
-      <w:r>
-        <w:rPr>
-          <w:lang w:val="en-US"/>
-        </w:rPr>
-        <w:t>D</w:t>
-      </w:r>
-      <w:r>
-        <w:t>1%86%</w:t>
-      </w:r>
-      <w:r>
-        <w:rPr>
-          <w:lang w:val="en-US"/>
-        </w:rPr>
-        <w:t>D</w:t>
-      </w:r>
-      <w:r>
-        <w:t>0%</w:t>
-      </w:r>
-      <w:r>
-        <w:rPr>
-          <w:lang w:val="en-US"/>
-        </w:rPr>
-        <w:t>B</w:t>
-      </w:r>
-      <w:r>
-        <w:t>5%</w:t>
-      </w:r>
-      <w:r>
-        <w:rPr>
-          <w:lang w:val="en-US"/>
-        </w:rPr>
-        <w:t>D</w:t>
-      </w:r>
-      <w:r>
-        <w:t>0%</w:t>
-      </w:r>
-      <w:r>
-        <w:rPr>
-          <w:lang w:val="en-US"/>
-        </w:rPr>
-        <w:t>B</w:t>
-      </w:r>
-      <w:r>
-        <w:t>4%</w:t>
-      </w:r>
-      <w:r>
-        <w:rPr>
-          <w:lang w:val="en-US"/>
-        </w:rPr>
-        <w:t>D</w:t>
-      </w:r>
-      <w:r>
-        <w:t>0%</w:t>
-      </w:r>
-      <w:r>
-        <w:rPr>
-          <w:lang w:val="en-US"/>
-        </w:rPr>
-        <w:t>B</w:t>
-      </w:r>
-      <w:r>
-        <w:t>5%</w:t>
-      </w:r>
-      <w:r>
-        <w:rPr>
-          <w:lang w:val="en-US"/>
-        </w:rPr>
-        <w:t>D</w:t>
-      </w:r>
-      <w:r>
-        <w:t>0%</w:t>
-      </w:r>
-      <w:r>
-        <w:rPr>
-          <w:lang w:val="en-US"/>
-        </w:rPr>
-        <w:t>BD</w:t>
-      </w:r>
-      <w:r>
-        <w:t>%</w:t>
-      </w:r>
-      <w:r>
-        <w:rPr>
-          <w:lang w:val="en-US"/>
-        </w:rPr>
-        <w:t>D</w:t>
-      </w:r>
-      <w:r>
-        <w:t>1%82%</w:t>
-      </w:r>
-      <w:r>
-        <w:rPr>
-          <w:lang w:val="en-US"/>
-        </w:rPr>
-        <w:t>D</w:t>
-      </w:r>
-      <w:r>
-        <w:t>0%</w:t>
-      </w:r>
-      <w:r>
-        <w:rPr>
-          <w:lang w:val="en-US"/>
-        </w:rPr>
-        <w:t>BE</w:t>
-      </w:r>
-      <w:r>
-        <w:t>%</w:t>
-      </w:r>
-      <w:r>
-        <w:rPr>
-          <w:lang w:val="en-US"/>
-        </w:rPr>
-        <w:t>D</w:t>
-      </w:r>
-      <w:r>
-        <w:t>0%</w:t>
-      </w:r>
-      <w:r>
-        <w:rPr>
-          <w:lang w:val="en-US"/>
-        </w:rPr>
-        <w:t>B</w:t>
-      </w:r>
-      <w:r>
-        <w:t>2&amp;</w:t>
-      </w:r>
-      <w:r>
-        <w:rPr>
-          <w:lang w:val="en-US"/>
-        </w:rPr>
-        <w:t>stable</w:t>
-      </w:r>
-      <w:r>
-        <w:t xml:space="preserve">=1 </w:t>
-      </w:r>
-      <w:hyperlink r:id="rId33" w:history="1">
-        <w:r>
-          <w:rPr>
-            <w:rStyle w:val="a6"/>
-            <w:lang w:val="en-US"/>
-          </w:rPr>
-          <w:t>https</w:t>
-        </w:r>
-        <w:r>
-          <w:rPr>
-            <w:rStyle w:val="a6"/>
-          </w:rPr>
-          <w:t>://</w:t>
-        </w:r>
-        <w:proofErr w:type="spellStart"/>
-        <w:r>
-          <w:rPr>
-            <w:rStyle w:val="a6"/>
-            <w:lang w:val="en-US"/>
-          </w:rPr>
-          <w:t>ru</w:t>
-        </w:r>
-        <w:proofErr w:type="spellEnd"/>
-        <w:r>
-          <w:rPr>
-            <w:rStyle w:val="a6"/>
-          </w:rPr>
-          <w:t>.</w:t>
-        </w:r>
-        <w:proofErr w:type="spellStart"/>
-        <w:r>
-          <w:rPr>
-            <w:rStyle w:val="a6"/>
-            <w:lang w:val="en-US"/>
-          </w:rPr>
-          <w:t>wikipedia</w:t>
-        </w:r>
-        <w:proofErr w:type="spellEnd"/>
-        <w:r>
-          <w:rPr>
-            <w:rStyle w:val="a6"/>
-          </w:rPr>
-          <w:t>.</w:t>
-        </w:r>
-        <w:r>
-          <w:rPr>
-            <w:rStyle w:val="a6"/>
-            <w:lang w:val="en-US"/>
-          </w:rPr>
-          <w:t>org</w:t>
-        </w:r>
-        <w:r>
-          <w:rPr>
-            <w:rStyle w:val="a6"/>
-          </w:rPr>
-          <w:t>/</w:t>
-        </w:r>
-        <w:r>
-          <w:rPr>
-            <w:rStyle w:val="a6"/>
-            <w:lang w:val="en-US"/>
-          </w:rPr>
-          <w:t>wiki</w:t>
-        </w:r>
-        <w:r>
-          <w:rPr>
-            <w:rStyle w:val="a6"/>
-          </w:rPr>
-          <w:t>/%</w:t>
-        </w:r>
-        <w:r>
-          <w:rPr>
-            <w:rStyle w:val="a6"/>
-            <w:lang w:val="en-US"/>
-          </w:rPr>
-          <w:t>D</w:t>
-        </w:r>
-        <w:r>
-          <w:rPr>
-            <w:rStyle w:val="a6"/>
-          </w:rPr>
-          <w:t>0%90%</w:t>
-        </w:r>
-        <w:r>
-          <w:rPr>
-            <w:rStyle w:val="a6"/>
-            <w:lang w:val="en-US"/>
-          </w:rPr>
-          <w:t>D</w:t>
-        </w:r>
-        <w:r>
-          <w:rPr>
-            <w:rStyle w:val="a6"/>
-          </w:rPr>
-          <w:t>0%</w:t>
-        </w:r>
-        <w:r>
-          <w:rPr>
-            <w:rStyle w:val="a6"/>
-            <w:lang w:val="en-US"/>
-          </w:rPr>
-          <w:t>BA</w:t>
-        </w:r>
-        <w:r>
-          <w:rPr>
-            <w:rStyle w:val="a6"/>
-          </w:rPr>
-          <w:t>%</w:t>
-        </w:r>
-        <w:r>
-          <w:rPr>
-            <w:rStyle w:val="a6"/>
-            <w:lang w:val="en-US"/>
-          </w:rPr>
-          <w:t>D</w:t>
-        </w:r>
-        <w:r>
-          <w:rPr>
-            <w:rStyle w:val="a6"/>
-          </w:rPr>
-          <w:t>1%82%</w:t>
-        </w:r>
-        <w:r>
-          <w:rPr>
-            <w:rStyle w:val="a6"/>
-            <w:lang w:val="en-US"/>
-          </w:rPr>
-          <w:t>D</w:t>
-        </w:r>
-        <w:r>
-          <w:rPr>
-            <w:rStyle w:val="a6"/>
-          </w:rPr>
-          <w:t>0%</w:t>
-        </w:r>
-        <w:r>
-          <w:rPr>
-            <w:rStyle w:val="a6"/>
-            <w:lang w:val="en-US"/>
-          </w:rPr>
-          <w:t>BE</w:t>
-        </w:r>
-        <w:r>
-          <w:rPr>
-            <w:rStyle w:val="a6"/>
-          </w:rPr>
-          <w:t>%</w:t>
-        </w:r>
-        <w:r>
-          <w:rPr>
-            <w:rStyle w:val="a6"/>
-            <w:lang w:val="en-US"/>
-          </w:rPr>
-          <w:t>D</w:t>
-        </w:r>
-        <w:r>
-          <w:rPr>
-            <w:rStyle w:val="a6"/>
-          </w:rPr>
-          <w:t>1%80_(</w:t>
-        </w:r>
-        <w:r>
-          <w:rPr>
-            <w:rStyle w:val="a6"/>
-            <w:lang w:val="en-US"/>
-          </w:rPr>
-          <w:t>UML</w:t>
-        </w:r>
-        <w:r>
-          <w:rPr>
-            <w:rStyle w:val="a6"/>
-          </w:rPr>
-          <w:t>)</w:t>
-        </w:r>
-      </w:hyperlink>
+        <w:t xml:space="preserve">, </w:t>
+      </w:r>
+      <w:proofErr w:type="spellStart"/>
+      <w:r>
+        <w:t>the</w:t>
+      </w:r>
+      <w:proofErr w:type="spellEnd"/>
+      <w:r>
+        <w:t xml:space="preserve"> </w:t>
+      </w:r>
+      <w:proofErr w:type="spellStart"/>
+      <w:r>
+        <w:t>free</w:t>
+      </w:r>
+      <w:proofErr w:type="spellEnd"/>
+      <w:r>
+        <w:t xml:space="preserve"> </w:t>
+      </w:r>
+      <w:proofErr w:type="spellStart"/>
+      <w:r>
+        <w:t>encyclopedia</w:t>
+      </w:r>
+      <w:proofErr w:type="spellEnd"/>
+      <w:r>
+        <w:t xml:space="preserve"> [Электронный ресурс]. – 2016 – Режим доступа: https://ru.wikipedia.org/wiki/NoSQL – Дата доступа: 20.03.2016</w:t>
+      </w:r>
     </w:p>
     <w:p/>
     <w:p/>
@@ -10824,322 +11345,228 @@
         <w:rPr>
           <w:lang w:val="en-US"/>
         </w:rPr>
-        <w:t>info</w:t>
-      </w:r>
-      <w:r>
-        <w:t xml:space="preserve"> </w:t>
-      </w:r>
-      <w:r>
-        <w:rPr>
-          <w:lang w:val="en-US"/>
-        </w:rPr>
-        <w:t>DB</w:t>
-      </w:r>
-      <w:r>
-        <w:t xml:space="preserve"> </w:t>
-      </w:r>
-      <w:r>
-        <w:rPr>
-          <w:lang w:val="en-US"/>
-        </w:rPr>
-        <w:t>can</w:t>
-      </w:r>
-      <w:r>
-        <w:t xml:space="preserve"> </w:t>
-      </w:r>
-      <w:proofErr w:type="spellStart"/>
-      <w:r>
-        <w:rPr>
-          <w:lang w:val="en-US"/>
-        </w:rPr>
-        <w:t>atrach</w:t>
-      </w:r>
-      <w:proofErr w:type="spellEnd"/>
-      <w:r>
-        <w:t xml:space="preserve"> </w:t>
-      </w:r>
-      <w:r>
-        <w:rPr>
-          <w:lang w:val="en-US"/>
-        </w:rPr>
-        <w:t>link</w:t>
+        <w:lastRenderedPageBreak/>
+        <w:t>SPA</w:t>
       </w:r>
       <w:r>
         <w:br/>
       </w:r>
-      <w:r>
-        <w:t xml:space="preserve">[8] </w:t>
-      </w:r>
-      <w:proofErr w:type="spellStart"/>
-      <w:r>
-        <w:t>NoSQL</w:t>
-      </w:r>
-      <w:proofErr w:type="spellEnd"/>
-      <w:r>
-        <w:t xml:space="preserve"> – </w:t>
-      </w:r>
-      <w:proofErr w:type="spellStart"/>
-      <w:r>
-        <w:t>Wikipedia</w:t>
-      </w:r>
-      <w:proofErr w:type="spellEnd"/>
-      <w:r>
-        <w:t xml:space="preserve">, </w:t>
-      </w:r>
-      <w:proofErr w:type="spellStart"/>
-      <w:r>
-        <w:t>the</w:t>
-      </w:r>
-      <w:proofErr w:type="spellEnd"/>
-      <w:r>
-        <w:t xml:space="preserve"> </w:t>
-      </w:r>
-      <w:proofErr w:type="spellStart"/>
-      <w:r>
-        <w:t>free</w:t>
-      </w:r>
-      <w:proofErr w:type="spellEnd"/>
-      <w:r>
-        <w:t xml:space="preserve"> </w:t>
-      </w:r>
-      <w:proofErr w:type="spellStart"/>
-      <w:r>
-        <w:t>encyclopedia</w:t>
-      </w:r>
-      <w:proofErr w:type="spellEnd"/>
-      <w:r>
-        <w:t xml:space="preserve"> [Электронный ресурс]. – 2016 – Режим доступа: https://ru.wikipedia.org/wiki/NoSQL – Дата доступа: 20.03.2016</w:t>
-      </w:r>
+      <w:hyperlink r:id="rId37" w:history="1">
+        <w:r>
+          <w:rPr>
+            <w:rStyle w:val="a6"/>
+            <w:lang w:val="en-US"/>
+          </w:rPr>
+          <w:t>https</w:t>
+        </w:r>
+        <w:r>
+          <w:rPr>
+            <w:rStyle w:val="a6"/>
+          </w:rPr>
+          <w:t>://</w:t>
+        </w:r>
+        <w:proofErr w:type="spellStart"/>
+        <w:r>
+          <w:rPr>
+            <w:rStyle w:val="a6"/>
+            <w:lang w:val="en-US"/>
+          </w:rPr>
+          <w:t>vc</w:t>
+        </w:r>
+        <w:proofErr w:type="spellEnd"/>
+        <w:r>
+          <w:rPr>
+            <w:rStyle w:val="a6"/>
+          </w:rPr>
+          <w:t>.</w:t>
+        </w:r>
+        <w:proofErr w:type="spellStart"/>
+        <w:r>
+          <w:rPr>
+            <w:rStyle w:val="a6"/>
+            <w:lang w:val="en-US"/>
+          </w:rPr>
+          <w:t>ru</w:t>
+        </w:r>
+        <w:proofErr w:type="spellEnd"/>
+        <w:r>
+          <w:rPr>
+            <w:rStyle w:val="a6"/>
+          </w:rPr>
+          <w:t>/</w:t>
+        </w:r>
+        <w:proofErr w:type="spellStart"/>
+        <w:r>
+          <w:rPr>
+            <w:rStyle w:val="a6"/>
+            <w:lang w:val="en-US"/>
+          </w:rPr>
+          <w:t>seo</w:t>
+        </w:r>
+        <w:proofErr w:type="spellEnd"/>
+        <w:r>
+          <w:rPr>
+            <w:rStyle w:val="a6"/>
+          </w:rPr>
+          <w:t>/108149-</w:t>
+        </w:r>
+        <w:proofErr w:type="spellStart"/>
+        <w:r>
+          <w:rPr>
+            <w:rStyle w:val="a6"/>
+            <w:lang w:val="en-US"/>
+          </w:rPr>
+          <w:t>odnostranichnye</w:t>
+        </w:r>
+        <w:proofErr w:type="spellEnd"/>
+        <w:r>
+          <w:rPr>
+            <w:rStyle w:val="a6"/>
+          </w:rPr>
+          <w:t>-</w:t>
+        </w:r>
+        <w:r>
+          <w:rPr>
+            <w:rStyle w:val="a6"/>
+            <w:lang w:val="en-US"/>
+          </w:rPr>
+          <w:t>spa</w:t>
+        </w:r>
+        <w:r>
+          <w:rPr>
+            <w:rStyle w:val="a6"/>
+          </w:rPr>
+          <w:t>-</w:t>
+        </w:r>
+        <w:proofErr w:type="spellStart"/>
+        <w:r>
+          <w:rPr>
+            <w:rStyle w:val="a6"/>
+            <w:lang w:val="en-US"/>
+          </w:rPr>
+          <w:t>i</w:t>
+        </w:r>
+        <w:proofErr w:type="spellEnd"/>
+        <w:r>
+          <w:rPr>
+            <w:rStyle w:val="a6"/>
+          </w:rPr>
+          <w:t>-</w:t>
+        </w:r>
+        <w:proofErr w:type="spellStart"/>
+        <w:r>
+          <w:rPr>
+            <w:rStyle w:val="a6"/>
+            <w:lang w:val="en-US"/>
+          </w:rPr>
+          <w:t>mnogostranichnye</w:t>
+        </w:r>
+        <w:proofErr w:type="spellEnd"/>
+        <w:r>
+          <w:rPr>
+            <w:rStyle w:val="a6"/>
+          </w:rPr>
+          <w:t>-</w:t>
+        </w:r>
+        <w:proofErr w:type="spellStart"/>
+        <w:r>
+          <w:rPr>
+            <w:rStyle w:val="a6"/>
+            <w:lang w:val="en-US"/>
+          </w:rPr>
+          <w:t>pwa</w:t>
+        </w:r>
+        <w:proofErr w:type="spellEnd"/>
+        <w:r>
+          <w:rPr>
+            <w:rStyle w:val="a6"/>
+          </w:rPr>
+          <w:t>-</w:t>
+        </w:r>
+        <w:proofErr w:type="spellStart"/>
+        <w:r>
+          <w:rPr>
+            <w:rStyle w:val="a6"/>
+            <w:lang w:val="en-US"/>
+          </w:rPr>
+          <w:t>veb</w:t>
+        </w:r>
+        <w:proofErr w:type="spellEnd"/>
+        <w:r>
+          <w:rPr>
+            <w:rStyle w:val="a6"/>
+          </w:rPr>
+          <w:t>-</w:t>
+        </w:r>
+        <w:proofErr w:type="spellStart"/>
+        <w:r>
+          <w:rPr>
+            <w:rStyle w:val="a6"/>
+            <w:lang w:val="en-US"/>
+          </w:rPr>
+          <w:t>prilozheniya</w:t>
+        </w:r>
+        <w:proofErr w:type="spellEnd"/>
+      </w:hyperlink>
+    </w:p>
+    <w:p/>
+    <w:p>
+      <w:r>
+        <w:t>Обоснование программного обеспечения</w:t>
+      </w:r>
+      <w:r>
+        <w:br/>
+      </w:r>
+      <w:hyperlink r:id="rId38" w:history="1">
+        <w:r>
+          <w:rPr>
+            <w:rStyle w:val="a6"/>
+          </w:rPr>
+          <w:t>https://docs.microsoft.com/ru-ru/aspnet/core/introduction-to-aspnet-core?view=aspnetcore-6.0</w:t>
+        </w:r>
+      </w:hyperlink>
+      <w:r>
+        <w:br/>
+      </w:r>
+      <w:hyperlink r:id="rId39" w:history="1">
+        <w:r>
+          <w:rPr>
+            <w:rStyle w:val="a6"/>
+          </w:rPr>
+          <w:t>https://docs.microsoft.com/ru-ru/dotnet/csharp/tour-of-csharp/</w:t>
+        </w:r>
+      </w:hyperlink>
+    </w:p>
+    <w:p>
+      <w:hyperlink r:id="rId40" w:history="1">
+        <w:r>
+          <w:rPr>
+            <w:rStyle w:val="a6"/>
+          </w:rPr>
+          <w:t>https://metanit.com/web/vue/1.1.php</w:t>
+        </w:r>
+      </w:hyperlink>
     </w:p>
     <w:p/>
     <w:p/>
     <w:p>
-      <w:r>
-        <w:rPr>
-          <w:lang w:val="en-US"/>
-        </w:rPr>
-        <w:lastRenderedPageBreak/>
-        <w:t>SPA</w:t>
-      </w:r>
-      <w:r>
+      <w:pPr>
+        <w:rPr>
+          <w:lang w:val="en-US"/>
+        </w:rPr>
+      </w:pPr>
+      <w:r>
+        <w:rPr>
+          <w:lang w:val="en-US"/>
+        </w:rPr>
+        <w:t>Rest API</w:t>
+      </w:r>
+      <w:r>
+        <w:rPr>
+          <w:lang w:val="en-US"/>
+        </w:rPr>
         <w:br/>
       </w:r>
-      <w:hyperlink r:id="rId34" w:history="1">
-        <w:r>
-          <w:rPr>
-            <w:rStyle w:val="a6"/>
-            <w:lang w:val="en-US"/>
-          </w:rPr>
-          <w:t>https</w:t>
-        </w:r>
-        <w:r>
-          <w:rPr>
-            <w:rStyle w:val="a6"/>
-          </w:rPr>
-          <w:t>://</w:t>
-        </w:r>
-        <w:proofErr w:type="spellStart"/>
-        <w:r>
-          <w:rPr>
-            <w:rStyle w:val="a6"/>
-            <w:lang w:val="en-US"/>
-          </w:rPr>
-          <w:t>vc</w:t>
-        </w:r>
-        <w:proofErr w:type="spellEnd"/>
-        <w:r>
-          <w:rPr>
-            <w:rStyle w:val="a6"/>
-          </w:rPr>
-          <w:t>.</w:t>
-        </w:r>
-        <w:proofErr w:type="spellStart"/>
-        <w:r>
-          <w:rPr>
-            <w:rStyle w:val="a6"/>
-            <w:lang w:val="en-US"/>
-          </w:rPr>
-          <w:t>ru</w:t>
-        </w:r>
-        <w:proofErr w:type="spellEnd"/>
-        <w:r>
-          <w:rPr>
-            <w:rStyle w:val="a6"/>
-          </w:rPr>
-          <w:t>/</w:t>
-        </w:r>
-        <w:proofErr w:type="spellStart"/>
-        <w:r>
-          <w:rPr>
-            <w:rStyle w:val="a6"/>
-            <w:lang w:val="en-US"/>
-          </w:rPr>
-          <w:t>seo</w:t>
-        </w:r>
-        <w:proofErr w:type="spellEnd"/>
-        <w:r>
-          <w:rPr>
-            <w:rStyle w:val="a6"/>
-          </w:rPr>
-          <w:t>/108149-</w:t>
-        </w:r>
-        <w:proofErr w:type="spellStart"/>
-        <w:r>
-          <w:rPr>
-            <w:rStyle w:val="a6"/>
-            <w:lang w:val="en-US"/>
-          </w:rPr>
-          <w:t>odnostranichnye</w:t>
-        </w:r>
-        <w:proofErr w:type="spellEnd"/>
-        <w:r>
-          <w:rPr>
-            <w:rStyle w:val="a6"/>
-          </w:rPr>
-          <w:t>-</w:t>
-        </w:r>
-        <w:r>
-          <w:rPr>
-            <w:rStyle w:val="a6"/>
-            <w:lang w:val="en-US"/>
-          </w:rPr>
-          <w:t>spa</w:t>
-        </w:r>
-        <w:r>
-          <w:rPr>
-            <w:rStyle w:val="a6"/>
-          </w:rPr>
-          <w:t>-</w:t>
-        </w:r>
-        <w:proofErr w:type="spellStart"/>
-        <w:r>
-          <w:rPr>
-            <w:rStyle w:val="a6"/>
-            <w:lang w:val="en-US"/>
-          </w:rPr>
-          <w:t>i</w:t>
-        </w:r>
-        <w:proofErr w:type="spellEnd"/>
-        <w:r>
-          <w:rPr>
-            <w:rStyle w:val="a6"/>
-          </w:rPr>
-          <w:t>-</w:t>
-        </w:r>
-        <w:proofErr w:type="spellStart"/>
-        <w:r>
-          <w:rPr>
-            <w:rStyle w:val="a6"/>
-            <w:lang w:val="en-US"/>
-          </w:rPr>
-          <w:t>mnogostranichnye</w:t>
-        </w:r>
-        <w:proofErr w:type="spellEnd"/>
-        <w:r>
-          <w:rPr>
-            <w:rStyle w:val="a6"/>
-          </w:rPr>
-          <w:t>-</w:t>
-        </w:r>
-        <w:proofErr w:type="spellStart"/>
-        <w:r>
-          <w:rPr>
-            <w:rStyle w:val="a6"/>
-            <w:lang w:val="en-US"/>
-          </w:rPr>
-          <w:t>pwa</w:t>
-        </w:r>
-        <w:proofErr w:type="spellEnd"/>
-        <w:r>
-          <w:rPr>
-            <w:rStyle w:val="a6"/>
-          </w:rPr>
-          <w:t>-</w:t>
-        </w:r>
-        <w:proofErr w:type="spellStart"/>
-        <w:r>
-          <w:rPr>
-            <w:rStyle w:val="a6"/>
-            <w:lang w:val="en-US"/>
-          </w:rPr>
-          <w:t>veb</w:t>
-        </w:r>
-        <w:proofErr w:type="spellEnd"/>
-        <w:r>
-          <w:rPr>
-            <w:rStyle w:val="a6"/>
-          </w:rPr>
-          <w:t>-</w:t>
-        </w:r>
-        <w:proofErr w:type="spellStart"/>
-        <w:r>
-          <w:rPr>
-            <w:rStyle w:val="a6"/>
-            <w:lang w:val="en-US"/>
-          </w:rPr>
-          <w:t>prilozheniya</w:t>
-        </w:r>
-        <w:proofErr w:type="spellEnd"/>
-      </w:hyperlink>
-    </w:p>
-    <w:p/>
-    <w:p>
-      <w:r>
-        <w:t>Обоснование программного обеспечения</w:t>
-      </w:r>
-      <w:r>
-        <w:br/>
-      </w:r>
-      <w:hyperlink r:id="rId35" w:history="1">
-        <w:r>
-          <w:rPr>
-            <w:rStyle w:val="a6"/>
-          </w:rPr>
-          <w:t>https://docs.microsoft.com/ru-ru/aspnet/core/introduction-to-aspnet-core?view=aspnetcore-6.0</w:t>
-        </w:r>
-      </w:hyperlink>
-      <w:r>
-        <w:br/>
-      </w:r>
-      <w:hyperlink r:id="rId36" w:history="1">
-        <w:r>
-          <w:rPr>
-            <w:rStyle w:val="a6"/>
-          </w:rPr>
-          <w:t>https://docs.microsoft.com/ru-ru/dotnet/csharp/tour-of-csharp/</w:t>
-        </w:r>
-      </w:hyperlink>
-    </w:p>
-    <w:p>
-      <w:hyperlink r:id="rId37" w:history="1">
-        <w:r>
-          <w:rPr>
-            <w:rStyle w:val="a6"/>
-          </w:rPr>
-          <w:t>https://metanit.com/web/vue/1.1.php</w:t>
-        </w:r>
-      </w:hyperlink>
-    </w:p>
-    <w:p/>
-    <w:p/>
-    <w:p>
-      <w:pPr>
-        <w:rPr>
-          <w:lang w:val="en-US"/>
-        </w:rPr>
-      </w:pPr>
-      <w:r>
-        <w:rPr>
-          <w:lang w:val="en-US"/>
-        </w:rPr>
-        <w:t>Rest API</w:t>
-      </w:r>
-      <w:r>
-        <w:rPr>
-          <w:lang w:val="en-US"/>
-        </w:rPr>
-        <w:br/>
-      </w:r>
       <w:r>
         <w:rPr>
           <w:lang w:val="en-US"/>
@@ -11148,7 +11575,7 @@
       </w:r>
     </w:p>
     <w:sectPr>
-      <w:footerReference w:type="default" r:id="rId38"/>
+      <w:footerReference w:type="default" r:id="rId41"/>
       <w:pgSz w:w="11906" w:h="16838"/>
       <w:pgMar w:top="1134" w:right="851" w:bottom="1531" w:left="1701" w:header="709" w:footer="709" w:gutter="0"/>
       <w:cols w:space="708"/>
@@ -11575,6 +12002,155 @@
     </w:lvl>
   </w:abstractNum>
   <w:abstractNum w:abstractNumId="3" w15:restartNumberingAfterBreak="0">
+    <w:nsid w:val="13BA0865"/>
+    <w:multiLevelType w:val="multilevel"/>
+    <w:tmpl w:val="71207B02"/>
+    <w:lvl w:ilvl="0">
+      <w:start w:val="1"/>
+      <w:numFmt w:val="bullet"/>
+      <w:lvlText w:val=""/>
+      <w:lvlJc w:val="left"/>
+      <w:pPr>
+        <w:tabs>
+          <w:tab w:val="num" w:pos="720"/>
+        </w:tabs>
+        <w:ind w:left="720" w:hanging="360"/>
+      </w:pPr>
+      <w:rPr>
+        <w:rFonts w:ascii="Symbol" w:hAnsi="Symbol" w:hint="default"/>
+        <w:sz w:val="20"/>
+      </w:rPr>
+    </w:lvl>
+    <w:lvl w:ilvl="1" w:tentative="1">
+      <w:start w:val="1"/>
+      <w:numFmt w:val="bullet"/>
+      <w:lvlText w:val="o"/>
+      <w:lvlJc w:val="left"/>
+      <w:pPr>
+        <w:tabs>
+          <w:tab w:val="num" w:pos="1440"/>
+        </w:tabs>
+        <w:ind w:left="1440" w:hanging="360"/>
+      </w:pPr>
+      <w:rPr>
+        <w:rFonts w:ascii="Courier New" w:hAnsi="Courier New" w:hint="default"/>
+        <w:sz w:val="20"/>
+      </w:rPr>
+    </w:lvl>
+    <w:lvl w:ilvl="2" w:tentative="1">
+      <w:start w:val="1"/>
+      <w:numFmt w:val="bullet"/>
+      <w:lvlText w:val=""/>
+      <w:lvlJc w:val="left"/>
+      <w:pPr>
+        <w:tabs>
+          <w:tab w:val="num" w:pos="2160"/>
+        </w:tabs>
+        <w:ind w:left="2160" w:hanging="360"/>
+      </w:pPr>
+      <w:rPr>
+        <w:rFonts w:ascii="Wingdings" w:hAnsi="Wingdings" w:hint="default"/>
+        <w:sz w:val="20"/>
+      </w:rPr>
+    </w:lvl>
+    <w:lvl w:ilvl="3" w:tentative="1">
+      <w:start w:val="1"/>
+      <w:numFmt w:val="bullet"/>
+      <w:lvlText w:val=""/>
+      <w:lvlJc w:val="left"/>
+      <w:pPr>
+        <w:tabs>
+          <w:tab w:val="num" w:pos="2880"/>
+        </w:tabs>
+        <w:ind w:left="2880" w:hanging="360"/>
+      </w:pPr>
+      <w:rPr>
+        <w:rFonts w:ascii="Wingdings" w:hAnsi="Wingdings" w:hint="default"/>
+        <w:sz w:val="20"/>
+      </w:rPr>
+    </w:lvl>
+    <w:lvl w:ilvl="4" w:tentative="1">
+      <w:start w:val="1"/>
+      <w:numFmt w:val="bullet"/>
+      <w:lvlText w:val=""/>
+      <w:lvlJc w:val="left"/>
+      <w:pPr>
+        <w:tabs>
+          <w:tab w:val="num" w:pos="3600"/>
+        </w:tabs>
+        <w:ind w:left="3600" w:hanging="360"/>
+      </w:pPr>
+      <w:rPr>
+        <w:rFonts w:ascii="Wingdings" w:hAnsi="Wingdings" w:hint="default"/>
+        <w:sz w:val="20"/>
+      </w:rPr>
+    </w:lvl>
+    <w:lvl w:ilvl="5" w:tentative="1">
+      <w:start w:val="1"/>
+      <w:numFmt w:val="bullet"/>
+      <w:lvlText w:val=""/>
+      <w:lvlJc w:val="left"/>
+      <w:pPr>
+        <w:tabs>
+          <w:tab w:val="num" w:pos="4320"/>
+        </w:tabs>
+        <w:ind w:left="4320" w:hanging="360"/>
+      </w:pPr>
+      <w:rPr>
+        <w:rFonts w:ascii="Wingdings" w:hAnsi="Wingdings" w:hint="default"/>
+        <w:sz w:val="20"/>
+      </w:rPr>
+    </w:lvl>
+    <w:lvl w:ilvl="6" w:tentative="1">
+      <w:start w:val="1"/>
+      <w:numFmt w:val="bullet"/>
+      <w:lvlText w:val=""/>
+      <w:lvlJc w:val="left"/>
+      <w:pPr>
+        <w:tabs>
+          <w:tab w:val="num" w:pos="5040"/>
+        </w:tabs>
+        <w:ind w:left="5040" w:hanging="360"/>
+      </w:pPr>
+      <w:rPr>
+        <w:rFonts w:ascii="Wingdings" w:hAnsi="Wingdings" w:hint="default"/>
+        <w:sz w:val="20"/>
+      </w:rPr>
+    </w:lvl>
+    <w:lvl w:ilvl="7" w:tentative="1">
+      <w:start w:val="1"/>
+      <w:numFmt w:val="bullet"/>
+      <w:lvlText w:val=""/>
+      <w:lvlJc w:val="left"/>
+      <w:pPr>
+        <w:tabs>
+          <w:tab w:val="num" w:pos="5760"/>
+        </w:tabs>
+        <w:ind w:left="5760" w:hanging="360"/>
+      </w:pPr>
+      <w:rPr>
+        <w:rFonts w:ascii="Wingdings" w:hAnsi="Wingdings" w:hint="default"/>
+        <w:sz w:val="20"/>
+      </w:rPr>
+    </w:lvl>
+    <w:lvl w:ilvl="8" w:tentative="1">
+      <w:start w:val="1"/>
+      <w:numFmt w:val="bullet"/>
+      <w:lvlText w:val=""/>
+      <w:lvlJc w:val="left"/>
+      <w:pPr>
+        <w:tabs>
+          <w:tab w:val="num" w:pos="6480"/>
+        </w:tabs>
+        <w:ind w:left="6480" w:hanging="360"/>
+      </w:pPr>
+      <w:rPr>
+        <w:rFonts w:ascii="Wingdings" w:hAnsi="Wingdings" w:hint="default"/>
+        <w:sz w:val="20"/>
+      </w:rPr>
+    </w:lvl>
+  </w:abstractNum>
+  <w:abstractNum w:abstractNumId="4" w15:restartNumberingAfterBreak="0">
     <w:nsid w:val="163520A0"/>
     <w:multiLevelType w:val="hybridMultilevel"/>
     <w:tmpl w:val="FC9A6338"/>
@@ -11687,7 +12263,7 @@
       </w:rPr>
     </w:lvl>
   </w:abstractNum>
-  <w:abstractNum w:abstractNumId="4" w15:restartNumberingAfterBreak="0">
+  <w:abstractNum w:abstractNumId="5" w15:restartNumberingAfterBreak="0">
     <w:nsid w:val="17DF71E0"/>
     <w:multiLevelType w:val="multilevel"/>
     <w:tmpl w:val="B754BBBA"/>
@@ -11836,7 +12412,7 @@
       </w:rPr>
     </w:lvl>
   </w:abstractNum>
-  <w:abstractNum w:abstractNumId="5" w15:restartNumberingAfterBreak="0">
+  <w:abstractNum w:abstractNumId="6" w15:restartNumberingAfterBreak="0">
     <w:nsid w:val="1A2C3C05"/>
     <w:multiLevelType w:val="hybridMultilevel"/>
     <w:tmpl w:val="7354BACA"/>
@@ -11949,7 +12525,7 @@
       </w:rPr>
     </w:lvl>
   </w:abstractNum>
-  <w:abstractNum w:abstractNumId="6" w15:restartNumberingAfterBreak="0">
+  <w:abstractNum w:abstractNumId="7" w15:restartNumberingAfterBreak="0">
     <w:nsid w:val="215E5C08"/>
     <w:multiLevelType w:val="hybridMultilevel"/>
     <w:tmpl w:val="B7B8AC3C"/>
@@ -12062,7 +12638,7 @@
       </w:rPr>
     </w:lvl>
   </w:abstractNum>
-  <w:abstractNum w:abstractNumId="7" w15:restartNumberingAfterBreak="0">
+  <w:abstractNum w:abstractNumId="8" w15:restartNumberingAfterBreak="0">
     <w:nsid w:val="24F17564"/>
     <w:multiLevelType w:val="multilevel"/>
     <w:tmpl w:val="A8707FCC"/>
@@ -12211,7 +12787,7 @@
       </w:rPr>
     </w:lvl>
   </w:abstractNum>
-  <w:abstractNum w:abstractNumId="8" w15:restartNumberingAfterBreak="0">
+  <w:abstractNum w:abstractNumId="9" w15:restartNumberingAfterBreak="0">
     <w:nsid w:val="2CD81A32"/>
     <w:multiLevelType w:val="hybridMultilevel"/>
     <w:tmpl w:val="69D4629A"/>
@@ -12323,7 +12899,7 @@
       </w:rPr>
     </w:lvl>
   </w:abstractNum>
-  <w:abstractNum w:abstractNumId="9" w15:restartNumberingAfterBreak="0">
+  <w:abstractNum w:abstractNumId="10" w15:restartNumberingAfterBreak="0">
     <w:nsid w:val="395D5C80"/>
     <w:multiLevelType w:val="hybridMultilevel"/>
     <w:tmpl w:val="36B2B688"/>
@@ -12436,7 +13012,156 @@
       </w:rPr>
     </w:lvl>
   </w:abstractNum>
-  <w:abstractNum w:abstractNumId="10" w15:restartNumberingAfterBreak="0">
+  <w:abstractNum w:abstractNumId="11" w15:restartNumberingAfterBreak="0">
+    <w:nsid w:val="3B306761"/>
+    <w:multiLevelType w:val="multilevel"/>
+    <w:tmpl w:val="7B7A8C84"/>
+    <w:lvl w:ilvl="0">
+      <w:start w:val="1"/>
+      <w:numFmt w:val="bullet"/>
+      <w:lvlText w:val=""/>
+      <w:lvlJc w:val="left"/>
+      <w:pPr>
+        <w:tabs>
+          <w:tab w:val="num" w:pos="720"/>
+        </w:tabs>
+        <w:ind w:left="720" w:hanging="360"/>
+      </w:pPr>
+      <w:rPr>
+        <w:rFonts w:ascii="Symbol" w:hAnsi="Symbol" w:hint="default"/>
+        <w:sz w:val="20"/>
+      </w:rPr>
+    </w:lvl>
+    <w:lvl w:ilvl="1" w:tentative="1">
+      <w:start w:val="1"/>
+      <w:numFmt w:val="bullet"/>
+      <w:lvlText w:val="o"/>
+      <w:lvlJc w:val="left"/>
+      <w:pPr>
+        <w:tabs>
+          <w:tab w:val="num" w:pos="1440"/>
+        </w:tabs>
+        <w:ind w:left="1440" w:hanging="360"/>
+      </w:pPr>
+      <w:rPr>
+        <w:rFonts w:ascii="Courier New" w:hAnsi="Courier New" w:hint="default"/>
+        <w:sz w:val="20"/>
+      </w:rPr>
+    </w:lvl>
+    <w:lvl w:ilvl="2" w:tentative="1">
+      <w:start w:val="1"/>
+      <w:numFmt w:val="bullet"/>
+      <w:lvlText w:val=""/>
+      <w:lvlJc w:val="left"/>
+      <w:pPr>
+        <w:tabs>
+          <w:tab w:val="num" w:pos="2160"/>
+        </w:tabs>
+        <w:ind w:left="2160" w:hanging="360"/>
+      </w:pPr>
+      <w:rPr>
+        <w:rFonts w:ascii="Wingdings" w:hAnsi="Wingdings" w:hint="default"/>
+        <w:sz w:val="20"/>
+      </w:rPr>
+    </w:lvl>
+    <w:lvl w:ilvl="3" w:tentative="1">
+      <w:start w:val="1"/>
+      <w:numFmt w:val="bullet"/>
+      <w:lvlText w:val=""/>
+      <w:lvlJc w:val="left"/>
+      <w:pPr>
+        <w:tabs>
+          <w:tab w:val="num" w:pos="2880"/>
+        </w:tabs>
+        <w:ind w:left="2880" w:hanging="360"/>
+      </w:pPr>
+      <w:rPr>
+        <w:rFonts w:ascii="Wingdings" w:hAnsi="Wingdings" w:hint="default"/>
+        <w:sz w:val="20"/>
+      </w:rPr>
+    </w:lvl>
+    <w:lvl w:ilvl="4" w:tentative="1">
+      <w:start w:val="1"/>
+      <w:numFmt w:val="bullet"/>
+      <w:lvlText w:val=""/>
+      <w:lvlJc w:val="left"/>
+      <w:pPr>
+        <w:tabs>
+          <w:tab w:val="num" w:pos="3600"/>
+        </w:tabs>
+        <w:ind w:left="3600" w:hanging="360"/>
+      </w:pPr>
+      <w:rPr>
+        <w:rFonts w:ascii="Wingdings" w:hAnsi="Wingdings" w:hint="default"/>
+        <w:sz w:val="20"/>
+      </w:rPr>
+    </w:lvl>
+    <w:lvl w:ilvl="5" w:tentative="1">
+      <w:start w:val="1"/>
+      <w:numFmt w:val="bullet"/>
+      <w:lvlText w:val=""/>
+      <w:lvlJc w:val="left"/>
+      <w:pPr>
+        <w:tabs>
+          <w:tab w:val="num" w:pos="4320"/>
+        </w:tabs>
+        <w:ind w:left="4320" w:hanging="360"/>
+      </w:pPr>
+      <w:rPr>
+        <w:rFonts w:ascii="Wingdings" w:hAnsi="Wingdings" w:hint="default"/>
+        <w:sz w:val="20"/>
+      </w:rPr>
+    </w:lvl>
+    <w:lvl w:ilvl="6" w:tentative="1">
+      <w:start w:val="1"/>
+      <w:numFmt w:val="bullet"/>
+      <w:lvlText w:val=""/>
+      <w:lvlJc w:val="left"/>
+      <w:pPr>
+        <w:tabs>
+          <w:tab w:val="num" w:pos="5040"/>
+        </w:tabs>
+        <w:ind w:left="5040" w:hanging="360"/>
+      </w:pPr>
+      <w:rPr>
+        <w:rFonts w:ascii="Wingdings" w:hAnsi="Wingdings" w:hint="default"/>
+        <w:sz w:val="20"/>
+      </w:rPr>
+    </w:lvl>
+    <w:lvl w:ilvl="7" w:tentative="1">
+      <w:start w:val="1"/>
+      <w:numFmt w:val="bullet"/>
+      <w:lvlText w:val=""/>
+      <w:lvlJc w:val="left"/>
+      <w:pPr>
+        <w:tabs>
+          <w:tab w:val="num" w:pos="5760"/>
+        </w:tabs>
+        <w:ind w:left="5760" w:hanging="360"/>
+      </w:pPr>
+      <w:rPr>
+        <w:rFonts w:ascii="Wingdings" w:hAnsi="Wingdings" w:hint="default"/>
+        <w:sz w:val="20"/>
+      </w:rPr>
+    </w:lvl>
+    <w:lvl w:ilvl="8" w:tentative="1">
+      <w:start w:val="1"/>
+      <w:numFmt w:val="bullet"/>
+      <w:lvlText w:val=""/>
+      <w:lvlJc w:val="left"/>
+      <w:pPr>
+        <w:tabs>
+          <w:tab w:val="num" w:pos="6480"/>
+        </w:tabs>
+        <w:ind w:left="6480" w:hanging="360"/>
+      </w:pPr>
+      <w:rPr>
+        <w:rFonts w:ascii="Wingdings" w:hAnsi="Wingdings" w:hint="default"/>
+        <w:sz w:val="20"/>
+      </w:rPr>
+    </w:lvl>
+  </w:abstractNum>
+  <w:abstractNum w:abstractNumId="12" w15:restartNumberingAfterBreak="0">
     <w:nsid w:val="3D966933"/>
     <w:multiLevelType w:val="hybridMultilevel"/>
     <w:tmpl w:val="C3182164"/>
@@ -12548,7 +13273,7 @@
       </w:rPr>
     </w:lvl>
   </w:abstractNum>
-  <w:abstractNum w:abstractNumId="11" w15:restartNumberingAfterBreak="0">
+  <w:abstractNum w:abstractNumId="13" w15:restartNumberingAfterBreak="0">
     <w:nsid w:val="448B511F"/>
     <w:multiLevelType w:val="hybridMultilevel"/>
     <w:tmpl w:val="F68E3436"/>
@@ -12661,7 +13386,7 @@
       </w:rPr>
     </w:lvl>
   </w:abstractNum>
-  <w:abstractNum w:abstractNumId="12" w15:restartNumberingAfterBreak="0">
+  <w:abstractNum w:abstractNumId="14" w15:restartNumberingAfterBreak="0">
     <w:nsid w:val="44CA4DE2"/>
     <w:multiLevelType w:val="hybridMultilevel"/>
     <w:tmpl w:val="94446676"/>
@@ -12774,7 +13499,7 @@
       </w:rPr>
     </w:lvl>
   </w:abstractNum>
-  <w:abstractNum w:abstractNumId="13" w15:restartNumberingAfterBreak="0">
+  <w:abstractNum w:abstractNumId="15" w15:restartNumberingAfterBreak="0">
     <w:nsid w:val="487D1C11"/>
     <w:multiLevelType w:val="hybridMultilevel"/>
     <w:tmpl w:val="D0747C96"/>
@@ -12887,7 +13612,7 @@
       </w:rPr>
     </w:lvl>
   </w:abstractNum>
-  <w:abstractNum w:abstractNumId="14" w15:restartNumberingAfterBreak="0">
+  <w:abstractNum w:abstractNumId="16" w15:restartNumberingAfterBreak="0">
     <w:nsid w:val="496F7275"/>
     <w:multiLevelType w:val="hybridMultilevel"/>
     <w:tmpl w:val="713A25FA"/>
@@ -12973,7 +13698,7 @@
       </w:pPr>
     </w:lvl>
   </w:abstractNum>
-  <w:abstractNum w:abstractNumId="15" w15:restartNumberingAfterBreak="0">
+  <w:abstractNum w:abstractNumId="17" w15:restartNumberingAfterBreak="0">
     <w:nsid w:val="4B5B25CC"/>
     <w:multiLevelType w:val="hybridMultilevel"/>
     <w:tmpl w:val="F6D87F04"/>
@@ -13086,7 +13811,7 @@
       </w:rPr>
     </w:lvl>
   </w:abstractNum>
-  <w:abstractNum w:abstractNumId="16" w15:restartNumberingAfterBreak="0">
+  <w:abstractNum w:abstractNumId="18" w15:restartNumberingAfterBreak="0">
     <w:nsid w:val="4B9B32A0"/>
     <w:multiLevelType w:val="hybridMultilevel"/>
     <w:tmpl w:val="1B562BD0"/>
@@ -13199,7 +13924,7 @@
       </w:rPr>
     </w:lvl>
   </w:abstractNum>
-  <w:abstractNum w:abstractNumId="17" w15:restartNumberingAfterBreak="0">
+  <w:abstractNum w:abstractNumId="19" w15:restartNumberingAfterBreak="0">
     <w:nsid w:val="510E4464"/>
     <w:multiLevelType w:val="hybridMultilevel"/>
     <w:tmpl w:val="D0F26F5C"/>
@@ -13312,7 +14037,7 @@
       </w:rPr>
     </w:lvl>
   </w:abstractNum>
-  <w:abstractNum w:abstractNumId="18" w15:restartNumberingAfterBreak="0">
+  <w:abstractNum w:abstractNumId="20" w15:restartNumberingAfterBreak="0">
     <w:nsid w:val="557412CB"/>
     <w:multiLevelType w:val="hybridMultilevel"/>
     <w:tmpl w:val="657CB26E"/>
@@ -13398,7 +14123,7 @@
       </w:pPr>
     </w:lvl>
   </w:abstractNum>
-  <w:abstractNum w:abstractNumId="19" w15:restartNumberingAfterBreak="0">
+  <w:abstractNum w:abstractNumId="21" w15:restartNumberingAfterBreak="0">
     <w:nsid w:val="5DD02F04"/>
     <w:multiLevelType w:val="hybridMultilevel"/>
     <w:tmpl w:val="E21E5C4C"/>
@@ -13511,7 +14236,7 @@
       </w:rPr>
     </w:lvl>
   </w:abstractNum>
-  <w:abstractNum w:abstractNumId="20" w15:restartNumberingAfterBreak="0">
+  <w:abstractNum w:abstractNumId="22" w15:restartNumberingAfterBreak="0">
     <w:nsid w:val="66D7113E"/>
     <w:multiLevelType w:val="hybridMultilevel"/>
     <w:tmpl w:val="71984EA8"/>
@@ -13597,7 +14322,7 @@
       </w:pPr>
     </w:lvl>
   </w:abstractNum>
-  <w:abstractNum w:abstractNumId="21" w15:restartNumberingAfterBreak="0">
+  <w:abstractNum w:abstractNumId="23" w15:restartNumberingAfterBreak="0">
     <w:nsid w:val="6A4A562E"/>
     <w:multiLevelType w:val="hybridMultilevel"/>
     <w:tmpl w:val="4032275E"/>
@@ -13710,7 +14435,7 @@
       </w:rPr>
     </w:lvl>
   </w:abstractNum>
-  <w:abstractNum w:abstractNumId="22" w15:restartNumberingAfterBreak="0">
+  <w:abstractNum w:abstractNumId="24" w15:restartNumberingAfterBreak="0">
     <w:nsid w:val="72D52E86"/>
     <w:multiLevelType w:val="hybridMultilevel"/>
     <w:tmpl w:val="24C28758"/>
@@ -13797,73 +14522,79 @@
     </w:lvl>
   </w:abstractNum>
   <w:num w:numId="1">
+    <w:abstractNumId w:val="22"/>
+  </w:num>
+  <w:num w:numId="2">
     <w:abstractNumId w:val="20"/>
   </w:num>
-  <w:num w:numId="2">
-    <w:abstractNumId w:val="18"/>
-  </w:num>
   <w:num w:numId="3">
-    <w:abstractNumId w:val="10"/>
+    <w:abstractNumId w:val="12"/>
   </w:num>
   <w:num w:numId="4">
-    <w:abstractNumId w:val="8"/>
+    <w:abstractNumId w:val="9"/>
   </w:num>
   <w:num w:numId="5">
-    <w:abstractNumId w:val="22"/>
+    <w:abstractNumId w:val="24"/>
   </w:num>
   <w:num w:numId="6">
-    <w:abstractNumId w:val="21"/>
+    <w:abstractNumId w:val="23"/>
   </w:num>
   <w:num w:numId="7">
-    <w:abstractNumId w:val="6"/>
+    <w:abstractNumId w:val="7"/>
   </w:num>
   <w:num w:numId="8">
     <w:abstractNumId w:val="1"/>
   </w:num>
   <w:num w:numId="9">
+    <w:abstractNumId w:val="15"/>
+  </w:num>
+  <w:num w:numId="10">
+    <w:abstractNumId w:val="17"/>
+  </w:num>
+  <w:num w:numId="11">
+    <w:abstractNumId w:val="18"/>
+  </w:num>
+  <w:num w:numId="12">
+    <w:abstractNumId w:val="21"/>
+  </w:num>
+  <w:num w:numId="13">
+    <w:abstractNumId w:val="6"/>
+  </w:num>
+  <w:num w:numId="14">
+    <w:abstractNumId w:val="14"/>
+  </w:num>
+  <w:num w:numId="15">
+    <w:abstractNumId w:val="10"/>
+  </w:num>
+  <w:num w:numId="16">
+    <w:abstractNumId w:val="4"/>
+  </w:num>
+  <w:num w:numId="17">
+    <w:abstractNumId w:val="19"/>
+  </w:num>
+  <w:num w:numId="18">
+    <w:abstractNumId w:val="16"/>
+  </w:num>
+  <w:num w:numId="19">
     <w:abstractNumId w:val="13"/>
   </w:num>
-  <w:num w:numId="10">
-    <w:abstractNumId w:val="15"/>
-  </w:num>
-  <w:num w:numId="11">
-    <w:abstractNumId w:val="16"/>
-  </w:num>
-  <w:num w:numId="12">
-    <w:abstractNumId w:val="19"/>
-  </w:num>
-  <w:num w:numId="13">
+  <w:num w:numId="20">
     <w:abstractNumId w:val="5"/>
   </w:num>
-  <w:num w:numId="14">
-    <w:abstractNumId w:val="12"/>
-  </w:num>
-  <w:num w:numId="15">
-    <w:abstractNumId w:val="9"/>
-  </w:num>
-  <w:num w:numId="16">
-    <w:abstractNumId w:val="3"/>
-  </w:num>
-  <w:num w:numId="17">
-    <w:abstractNumId w:val="17"/>
-  </w:num>
-  <w:num w:numId="18">
-    <w:abstractNumId w:val="14"/>
-  </w:num>
-  <w:num w:numId="19">
-    <w:abstractNumId w:val="11"/>
-  </w:num>
-  <w:num w:numId="20">
-    <w:abstractNumId w:val="4"/>
-  </w:num>
   <w:num w:numId="21">
-    <w:abstractNumId w:val="7"/>
+    <w:abstractNumId w:val="8"/>
   </w:num>
   <w:num w:numId="22">
     <w:abstractNumId w:val="0"/>
   </w:num>
   <w:num w:numId="23">
     <w:abstractNumId w:val="2"/>
+  </w:num>
+  <w:num w:numId="24">
+    <w:abstractNumId w:val="11"/>
+  </w:num>
+  <w:num w:numId="25">
+    <w:abstractNumId w:val="3"/>
   </w:num>
 </w:numbering>
 </file>
@@ -14920,7 +15651,7 @@
 </file>
 
 <file path=customXml/itemProps1.xml><?xml version="1.0" encoding="utf-8"?>
-<ds:datastoreItem xmlns:ds="http://schemas.openxmlformats.org/officeDocument/2006/customXml" ds:itemID="{CFFF9CBC-F1CD-4AA8-BC67-9E1695F260D9}">
+<ds:datastoreItem xmlns:ds="http://schemas.openxmlformats.org/officeDocument/2006/customXml" ds:itemID="{7FD12641-F888-4C5B-AFE2-EA4F2A64C72A}">
   <ds:schemaRefs>
     <ds:schemaRef ds:uri="http://schemas.openxmlformats.org/officeDocument/2006/bibliography"/>
   </ds:schemaRefs>

</xml_diff>